<commit_message>
Adjustments to output of surface complexation for electrostatic case
These changes are to the initialization only so far (so "inputfilename.out").  Will add to "speciation#.out' output when I get a chance.
</commit_message>
<xml_diff>
--- a/docs/installation/Build-Petsc&Crunch-Windows.docx
+++ b/docs/installation/Build-Petsc&Crunch-Windows.docx
@@ -26,7 +26,15 @@
         <w:spacing w:after="120"/>
       </w:pPr>
       <w:r>
-        <w:t>To install CrunchTope, run the Crunch</w:t>
+        <w:t xml:space="preserve">To install </w:t>
+      </w:r>
+      <w:proofErr w:type="spellStart"/>
+      <w:r>
+        <w:t>CrunchTope</w:t>
+      </w:r>
+      <w:proofErr w:type="spellEnd"/>
+      <w:r>
+        <w:t>, run the Crunch</w:t>
       </w:r>
       <w:r>
         <w:t>Setup-Windows.exe installation executable</w:t>
@@ -54,15 +62,31 @@
         <w:spacing w:after="120"/>
       </w:pPr>
       <w:r>
-        <w:t xml:space="preserve">to install both CrunchTope and </w:t>
-      </w:r>
-      <w:proofErr w:type="gramStart"/>
-      <w:r>
-        <w:t>the Exercises</w:t>
-      </w:r>
-      <w:proofErr w:type="gramEnd"/>
-      <w:r>
-        <w:t>.  The installer should modify the System Registry to add the location of CrunchTope that you have chosen to the PATH Environment Variable.  This way, CrunchTope can be run from any folder</w:t>
+        <w:t xml:space="preserve">to install both </w:t>
+      </w:r>
+      <w:proofErr w:type="spellStart"/>
+      <w:r>
+        <w:t>CrunchTope</w:t>
+      </w:r>
+      <w:proofErr w:type="spellEnd"/>
+      <w:r>
+        <w:t xml:space="preserve"> and the Exercises.  The installer should modify the System Registry to add the location of </w:t>
+      </w:r>
+      <w:proofErr w:type="spellStart"/>
+      <w:r>
+        <w:t>CrunchTope</w:t>
+      </w:r>
+      <w:proofErr w:type="spellEnd"/>
+      <w:r>
+        <w:t xml:space="preserve"> that you have chosen to the PATH Environment Variable.  This way, </w:t>
+      </w:r>
+      <w:proofErr w:type="spellStart"/>
+      <w:r>
+        <w:t>CrunchTope</w:t>
+      </w:r>
+      <w:proofErr w:type="spellEnd"/>
+      <w:r>
+        <w:t xml:space="preserve"> can be run from any folder</w:t>
       </w:r>
       <w:r>
         <w:t>/directory</w:t>
@@ -77,42 +101,34 @@
         <w:t xml:space="preserve">The default will be to put </w:t>
       </w:r>
       <w:r>
-        <w:t xml:space="preserve">the executable and short course </w:t>
-      </w:r>
-      <w:proofErr w:type="gramStart"/>
-      <w:r>
-        <w:t xml:space="preserve">exercises </w:t>
-      </w:r>
-      <w:r>
-        <w:t>it</w:t>
-      </w:r>
-      <w:proofErr w:type="gramEnd"/>
-      <w:r>
-        <w:t xml:space="preserve"> into C:\Software\CrunchTope, but in the window immediately after the License Agreement, you have an opportunity to change the Destination Folder.  The issue may be that you as a User may not have </w:t>
-      </w:r>
-      <w:proofErr w:type="gramStart"/>
-      <w:r>
-        <w:t>rights</w:t>
-      </w:r>
-      <w:proofErr w:type="gramEnd"/>
-      <w:r>
-        <w:t xml:space="preserve"> run software in the C:\Software directory (this might require Administrative Privilege).</w:t>
-      </w:r>
-    </w:p>
-    <w:p>
-      <w:pPr>
-        <w:spacing w:after="120"/>
-      </w:pPr>
-      <w:r>
-        <w:t xml:space="preserve">So that CrunchTope can find the </w:t>
-      </w:r>
-      <w:proofErr w:type="gramStart"/>
-      <w:r>
-        <w:t>needed libraries</w:t>
-      </w:r>
-      <w:proofErr w:type="gramEnd"/>
-      <w:r>
-        <w:t xml:space="preserve">, you should install the Intel oneAPI Runtime package: </w:t>
+        <w:t xml:space="preserve">the executable and short course exercises </w:t>
+      </w:r>
+      <w:r>
+        <w:t>it into C:\Software\CrunchTope, but in the window immediately after the License Agreement, you have an opportunity to change the Destination Folder.  The issue may be that you as a User may not have rights run software in the C:\Software directory (this might require Administrative Privilege).</w:t>
+      </w:r>
+    </w:p>
+    <w:p>
+      <w:pPr>
+        <w:spacing w:after="120"/>
+      </w:pPr>
+      <w:r>
+        <w:t xml:space="preserve">So that </w:t>
+      </w:r>
+      <w:proofErr w:type="spellStart"/>
+      <w:r>
+        <w:t>CrunchTope</w:t>
+      </w:r>
+      <w:proofErr w:type="spellEnd"/>
+      <w:r>
+        <w:t xml:space="preserve"> can find the needed libraries, you should install the Intel </w:t>
+      </w:r>
+      <w:proofErr w:type="spellStart"/>
+      <w:r>
+        <w:t>oneAPI</w:t>
+      </w:r>
+      <w:proofErr w:type="spellEnd"/>
+      <w:r>
+        <w:t xml:space="preserve"> Runtime package: </w:t>
       </w:r>
     </w:p>
     <w:p>
@@ -125,7 +141,21 @@
           <w:rPr>
             <w:rStyle w:val="Hyperlink"/>
           </w:rPr>
-          <w:t>Intel® oneAPI DPC++/C++ Compiler Runtime for Windows</w:t>
+          <w:t xml:space="preserve">Intel® </w:t>
+        </w:r>
+        <w:proofErr w:type="spellStart"/>
+        <w:r>
+          <w:rPr>
+            <w:rStyle w:val="Hyperlink"/>
+          </w:rPr>
+          <w:t>oneAPI</w:t>
+        </w:r>
+        <w:proofErr w:type="spellEnd"/>
+        <w:r>
+          <w:rPr>
+            <w:rStyle w:val="Hyperlink"/>
+          </w:rPr>
+          <w:t xml:space="preserve"> DPC++/C++ Compiler Runtime for Windows</w:t>
         </w:r>
       </w:hyperlink>
     </w:p>
@@ -274,7 +304,15 @@
         <w:spacing w:after="120"/>
       </w:pPr>
       <w:r>
-        <w:t>Then go to “System Variables” in this panel and scroll down to Path and use the Edit button and add the location of the CrunchTope executable, e.g.,</w:t>
+        <w:t xml:space="preserve">Then go to “System Variables” in this panel and scroll down to Path and use the Edit button and add the location of the </w:t>
+      </w:r>
+      <w:proofErr w:type="spellStart"/>
+      <w:r>
+        <w:t>CrunchTope</w:t>
+      </w:r>
+      <w:proofErr w:type="spellEnd"/>
+      <w:r>
+        <w:t xml:space="preserve"> executable, e.g.,</w:t>
       </w:r>
     </w:p>
     <w:p>
@@ -348,14 +386,50 @@
           <w:szCs w:val="28"/>
         </w:rPr>
         <w:lastRenderedPageBreak/>
-        <w:t xml:space="preserve">Instructions for Building PETSc and CrunchFlow on </w:t>
-      </w:r>
+        <w:t xml:space="preserve">Instructions for Building </w:t>
+      </w:r>
+      <w:proofErr w:type="spellStart"/>
       <w:r>
         <w:rPr>
           <w:b/>
           <w:sz w:val="28"/>
           <w:szCs w:val="28"/>
         </w:rPr>
+        <w:t>PETSc</w:t>
+      </w:r>
+      <w:proofErr w:type="spellEnd"/>
+      <w:r>
+        <w:rPr>
+          <w:b/>
+          <w:sz w:val="28"/>
+          <w:szCs w:val="28"/>
+        </w:rPr>
+        <w:t xml:space="preserve"> and </w:t>
+      </w:r>
+      <w:proofErr w:type="spellStart"/>
+      <w:r>
+        <w:rPr>
+          <w:b/>
+          <w:sz w:val="28"/>
+          <w:szCs w:val="28"/>
+        </w:rPr>
+        <w:t>CrunchFlow</w:t>
+      </w:r>
+      <w:proofErr w:type="spellEnd"/>
+      <w:r>
+        <w:rPr>
+          <w:b/>
+          <w:sz w:val="28"/>
+          <w:szCs w:val="28"/>
+        </w:rPr>
+        <w:t xml:space="preserve"> on </w:t>
+      </w:r>
+      <w:r>
+        <w:rPr>
+          <w:b/>
+          <w:sz w:val="28"/>
+          <w:szCs w:val="28"/>
+        </w:rPr>
         <w:t>Windows</w:t>
       </w:r>
     </w:p>
@@ -385,12 +459,14 @@
         </w:rPr>
         <w:t xml:space="preserve">Building </w:t>
       </w:r>
+      <w:proofErr w:type="spellStart"/>
       <w:r>
         <w:rPr>
           <w:b/>
         </w:rPr>
         <w:t>PETSc</w:t>
       </w:r>
+      <w:proofErr w:type="spellEnd"/>
       <w:r>
         <w:rPr>
           <w:b/>
@@ -429,16 +505,37 @@
       <w:r>
         <w:t xml:space="preserve">Install Intel </w:t>
       </w:r>
-      <w:r>
-        <w:t>oneAPI Base Kit and oneAPI HPC (Fortran is in the HPC libraries)</w:t>
-      </w:r>
-    </w:p>
-    <w:p>
-      <w:pPr>
-        <w:spacing w:after="120"/>
-      </w:pPr>
-      <w:r>
-        <w:t xml:space="preserve">Since the Configure scripts for PETSc really work well only with UNIX or Linux type systems, the recommended approach (see </w:t>
+      <w:proofErr w:type="spellStart"/>
+      <w:r>
+        <w:t>oneAPI</w:t>
+      </w:r>
+      <w:proofErr w:type="spellEnd"/>
+      <w:r>
+        <w:t xml:space="preserve"> Base Kit and </w:t>
+      </w:r>
+      <w:proofErr w:type="spellStart"/>
+      <w:r>
+        <w:t>oneAPI</w:t>
+      </w:r>
+      <w:proofErr w:type="spellEnd"/>
+      <w:r>
+        <w:t xml:space="preserve"> HPC (Fortran is in the HPC libraries)</w:t>
+      </w:r>
+    </w:p>
+    <w:p>
+      <w:pPr>
+        <w:spacing w:after="120"/>
+      </w:pPr>
+      <w:r>
+        <w:t xml:space="preserve">Since the Configure scripts for </w:t>
+      </w:r>
+      <w:proofErr w:type="spellStart"/>
+      <w:r>
+        <w:t>PETSc</w:t>
+      </w:r>
+      <w:proofErr w:type="spellEnd"/>
+      <w:r>
+        <w:t xml:space="preserve"> really work well only with UNIX or Linux type systems, the recommended approach (see </w:t>
       </w:r>
       <w:hyperlink r:id="rId11" w:anchor="Windows" w:history="1">
         <w:r>
@@ -485,15 +582,55 @@
           <w:color w:val="0070C0"/>
           <w:shd w:val="clear" w:color="auto" w:fill="D5EAFF"/>
         </w:rPr>
-        <w:t>mv /usr/bin/link.exe /usr/bin/link-cygwin.exe</w:t>
-      </w:r>
-    </w:p>
-    <w:p>
-      <w:pPr>
-        <w:spacing w:after="120"/>
-      </w:pPr>
-      <w:r>
-        <w:t>It turns out that much of the difficulty in getting PETSc to build easily is due to the failure to find the right Environmental Variables and compilers in the Cy</w:t>
+        <w:t>mv /</w:t>
+      </w:r>
+      <w:proofErr w:type="spellStart"/>
+      <w:r>
+        <w:rPr>
+          <w:color w:val="0070C0"/>
+          <w:shd w:val="clear" w:color="auto" w:fill="D5EAFF"/>
+        </w:rPr>
+        <w:t>usr</w:t>
+      </w:r>
+      <w:proofErr w:type="spellEnd"/>
+      <w:r>
+        <w:rPr>
+          <w:color w:val="0070C0"/>
+          <w:shd w:val="clear" w:color="auto" w:fill="D5EAFF"/>
+        </w:rPr>
+        <w:t>/bin/link.exe /</w:t>
+      </w:r>
+      <w:proofErr w:type="spellStart"/>
+      <w:r>
+        <w:rPr>
+          <w:color w:val="0070C0"/>
+          <w:shd w:val="clear" w:color="auto" w:fill="D5EAFF"/>
+        </w:rPr>
+        <w:t>usr</w:t>
+      </w:r>
+      <w:proofErr w:type="spellEnd"/>
+      <w:r>
+        <w:rPr>
+          <w:color w:val="0070C0"/>
+          <w:shd w:val="clear" w:color="auto" w:fill="D5EAFF"/>
+        </w:rPr>
+        <w:t>/bin/link-cygwin.exe</w:t>
+      </w:r>
+    </w:p>
+    <w:p>
+      <w:pPr>
+        <w:spacing w:after="120"/>
+      </w:pPr>
+      <w:r>
+        <w:t xml:space="preserve">It turns out that much of the difficulty in getting </w:t>
+      </w:r>
+      <w:proofErr w:type="spellStart"/>
+      <w:r>
+        <w:t>PETSc</w:t>
+      </w:r>
+      <w:proofErr w:type="spellEnd"/>
+      <w:r>
+        <w:t xml:space="preserve"> to build easily is due to the failure to find the right Environmental Variables and compilers in the Cy</w:t>
       </w:r>
       <w:r>
         <w:t>g</w:t>
@@ -513,25 +650,49 @@
         <w:spacing w:after="120"/>
       </w:pPr>
       <w:r>
-        <w:t>Easiest way is to go to the Start panel in Windows 11 and “search apps, settings, and documents”.  Under Apps, scroll down to the Intel oneAPI icon and choose “</w:t>
+        <w:t xml:space="preserve">Easiest way is to go to the Start panel in Windows 11 and “search apps, settings, and documents”.  Under Apps, scroll down to the Intel </w:t>
+      </w:r>
+      <w:proofErr w:type="spellStart"/>
+      <w:r>
+        <w:t>oneAPI</w:t>
+      </w:r>
+      <w:proofErr w:type="spellEnd"/>
+      <w:r>
+        <w:t xml:space="preserve"> icon and choose “</w:t>
       </w:r>
       <w:r>
         <w:rPr>
           <w:i/>
           <w:iCs/>
         </w:rPr>
-        <w:t>Intel oneAPI command prompt for Intel 64 for Visual Studio</w:t>
-      </w:r>
-      <w:r>
-        <w:t xml:space="preserve">”.  This will start a Command window that has </w:t>
-      </w:r>
-      <w:proofErr w:type="gramStart"/>
-      <w:r>
-        <w:t>all of</w:t>
-      </w:r>
-      <w:proofErr w:type="gramEnd"/>
-      <w:r>
-        <w:t xml:space="preserve"> the oneAPI environment variables set (for compilers, for Math Kernel Library, for MPI, etc.)</w:t>
+        <w:t xml:space="preserve">Intel </w:t>
+      </w:r>
+      <w:proofErr w:type="spellStart"/>
+      <w:r>
+        <w:rPr>
+          <w:i/>
+          <w:iCs/>
+        </w:rPr>
+        <w:t>oneAPI</w:t>
+      </w:r>
+      <w:proofErr w:type="spellEnd"/>
+      <w:r>
+        <w:rPr>
+          <w:i/>
+          <w:iCs/>
+        </w:rPr>
+        <w:t xml:space="preserve"> command prompt for Intel 64 for Visual Studio</w:t>
+      </w:r>
+      <w:r>
+        <w:t xml:space="preserve">”.  This will start a Command window that has all of the </w:t>
+      </w:r>
+      <w:proofErr w:type="spellStart"/>
+      <w:r>
+        <w:t>oneAPI</w:t>
+      </w:r>
+      <w:proofErr w:type="spellEnd"/>
+      <w:r>
+        <w:t xml:space="preserve"> environment variables set (for compilers, for Math Kernel Library, for MPI, etc.)</w:t>
       </w:r>
       <w:r>
         <w:t>.</w:t>
@@ -551,16 +712,16 @@
         <w:ind w:firstLine="720"/>
       </w:pPr>
       <w:r>
-        <w:t>C:\Program Files (x</w:t>
-      </w:r>
-      <w:proofErr w:type="gramStart"/>
-      <w:r>
-        <w:t>86)\Intel\oneAPI</w:t>
-      </w:r>
+        <w:t>C:\Program Files (x86)\Intel\</w:t>
+      </w:r>
+      <w:proofErr w:type="spellStart"/>
+      <w:r>
+        <w:t>oneAPI</w:t>
+      </w:r>
+      <w:proofErr w:type="spellEnd"/>
       <w:r>
         <w:t>\</w:t>
       </w:r>
-      <w:proofErr w:type="gramEnd"/>
     </w:p>
     <w:p>
       <w:pPr>
@@ -586,7 +747,15 @@
         <w:spacing w:after="120"/>
       </w:pPr>
       <w:r>
-        <w:t>This will set the various Intel oneAPI flags.</w:t>
+        <w:t xml:space="preserve">This will set the various Intel </w:t>
+      </w:r>
+      <w:proofErr w:type="spellStart"/>
+      <w:r>
+        <w:t>oneAPI</w:t>
+      </w:r>
+      <w:proofErr w:type="spellEnd"/>
+      <w:r>
+        <w:t xml:space="preserve"> flags.</w:t>
       </w:r>
     </w:p>
     <w:p>
@@ -629,15 +798,7 @@
         <w:spacing w:after="120"/>
       </w:pPr>
       <w:r>
-        <w:t xml:space="preserve">This launches a bash shell in the Cygwin Unix environment, but it </w:t>
-      </w:r>
-      <w:proofErr w:type="gramStart"/>
-      <w:r>
-        <w:t>has to</w:t>
-      </w:r>
-      <w:proofErr w:type="gramEnd"/>
-      <w:r>
-        <w:t xml:space="preserve"> be done from the same Windows Command window where the environment variables were set.</w:t>
+        <w:t>This launches a bash shell in the Cygwin Unix environment, but it has to be done from the same Windows Command window where the environment variables were set.</w:t>
       </w:r>
     </w:p>
     <w:p>
@@ -675,15 +836,7 @@
         <w:t>ory</w:t>
       </w:r>
       <w:r>
-        <w:t xml:space="preserve"> other than the one </w:t>
-      </w:r>
-      <w:proofErr w:type="gramStart"/>
-      <w:r>
-        <w:t>actually containing</w:t>
-      </w:r>
-      <w:proofErr w:type="gramEnd"/>
-      <w:r>
-        <w:t xml:space="preserve"> the files so as to test whether the compilers are in the system search paths:</w:t>
+        <w:t xml:space="preserve"> other than the one actually containing the files so as to test whether the compilers are in the system search paths:</w:t>
       </w:r>
     </w:p>
     <w:p>
@@ -698,14 +851,22 @@
           <w:color w:val="0070C0"/>
         </w:rPr>
         <w:tab/>
-        <w:t>which i</w:t>
-      </w:r>
+        <w:t xml:space="preserve">which </w:t>
+      </w:r>
+      <w:proofErr w:type="spellStart"/>
       <w:r>
         <w:rPr>
           <w:color w:val="0070C0"/>
         </w:rPr>
+        <w:t>i</w:t>
+      </w:r>
+      <w:r>
+        <w:rPr>
+          <w:color w:val="0070C0"/>
+        </w:rPr>
         <w:t>cx</w:t>
       </w:r>
+      <w:proofErr w:type="spellEnd"/>
     </w:p>
     <w:p>
       <w:pPr>
@@ -721,12 +882,14 @@
         </w:rPr>
         <w:t xml:space="preserve">which </w:t>
       </w:r>
+      <w:proofErr w:type="spellStart"/>
       <w:r>
         <w:rPr>
           <w:color w:val="0070C0"/>
         </w:rPr>
         <w:t>ifx</w:t>
       </w:r>
+      <w:proofErr w:type="spellEnd"/>
     </w:p>
     <w:p>
       <w:pPr>
@@ -745,9 +908,11 @@
       <w:r>
         <w:t xml:space="preserve">  If not (i.e., you get a message like “No </w:t>
       </w:r>
+      <w:proofErr w:type="spellStart"/>
       <w:r>
         <w:t>ifx</w:t>
       </w:r>
+      <w:proofErr w:type="spellEnd"/>
       <w:r>
         <w:t xml:space="preserve"> found in …”,)</w:t>
       </w:r>
@@ -775,7 +940,15 @@
         <w:t xml:space="preserve">Then, </w:t>
       </w:r>
       <w:r>
-        <w:t xml:space="preserve">change directories to where you want to install PETSc, </w:t>
+        <w:t xml:space="preserve">change directories to where you want to install </w:t>
+      </w:r>
+      <w:proofErr w:type="spellStart"/>
+      <w:r>
+        <w:t>PETSc</w:t>
+      </w:r>
+      <w:proofErr w:type="spellEnd"/>
+      <w:r>
+        <w:t xml:space="preserve">, </w:t>
       </w:r>
       <w:r>
         <w:t xml:space="preserve">typically within C:\software. But you should </w:t>
@@ -817,15 +990,37 @@
         <w:rPr>
           <w:color w:val="0070C0"/>
         </w:rPr>
-        <w:t>/cygdrive/c/software</w:t>
-      </w:r>
-    </w:p>
-    <w:p>
-      <w:pPr>
-        <w:spacing w:after="120"/>
-      </w:pPr>
-      <w:r>
-        <w:t xml:space="preserve">Next, install PETSc on your machine from </w:t>
+        <w:t>/</w:t>
+      </w:r>
+      <w:proofErr w:type="spellStart"/>
+      <w:r>
+        <w:rPr>
+          <w:color w:val="0070C0"/>
+        </w:rPr>
+        <w:t>cygdrive</w:t>
+      </w:r>
+      <w:proofErr w:type="spellEnd"/>
+      <w:r>
+        <w:rPr>
+          <w:color w:val="0070C0"/>
+        </w:rPr>
+        <w:t>/c/software</w:t>
+      </w:r>
+    </w:p>
+    <w:p>
+      <w:pPr>
+        <w:spacing w:after="120"/>
+      </w:pPr>
+      <w:r>
+        <w:t xml:space="preserve">Next, install </w:t>
+      </w:r>
+      <w:proofErr w:type="spellStart"/>
+      <w:r>
+        <w:t>PETSc</w:t>
+      </w:r>
+      <w:proofErr w:type="spellEnd"/>
+      <w:r>
+        <w:t xml:space="preserve"> on your machine from </w:t>
       </w:r>
       <w:hyperlink r:id="rId12" w:history="1">
         <w:r>
@@ -854,21 +1049,12 @@
           <w:lang w:val="fr-FR"/>
         </w:rPr>
       </w:pPr>
-      <w:proofErr w:type="gramStart"/>
       <w:r>
         <w:rPr>
           <w:color w:val="007BB8"/>
           <w:lang w:val="fr-FR"/>
         </w:rPr>
-        <w:t>git</w:t>
-      </w:r>
-      <w:proofErr w:type="gramEnd"/>
-      <w:r>
-        <w:rPr>
-          <w:color w:val="007BB8"/>
-          <w:lang w:val="fr-FR"/>
-        </w:rPr>
-        <w:t xml:space="preserve"> clone </w:t>
+        <w:t>git clone </w:t>
       </w:r>
       <w:hyperlink r:id="rId13" w:history="1">
         <w:r>
@@ -876,7 +1062,23 @@
             <w:rStyle w:val="Hyperlink"/>
             <w:lang w:val="fr-FR"/>
           </w:rPr>
-          <w:t>https://gitlab.com/petsc/petsc.git --branch v3.21.6</w:t>
+          <w:t>https://gitlab.com/petsc/petsc.git --</w:t>
+        </w:r>
+        <w:proofErr w:type="spellStart"/>
+        <w:r>
+          <w:rPr>
+            <w:rStyle w:val="Hyperlink"/>
+            <w:lang w:val="fr-FR"/>
+          </w:rPr>
+          <w:t>branch</w:t>
+        </w:r>
+        <w:proofErr w:type="spellEnd"/>
+        <w:r>
+          <w:rPr>
+            <w:rStyle w:val="Hyperlink"/>
+            <w:lang w:val="fr-FR"/>
+          </w:rPr>
+          <w:t xml:space="preserve"> v3.21.6</w:t>
         </w:r>
       </w:hyperlink>
     </w:p>
@@ -903,26 +1105,83 @@
         <w:rPr>
           <w:color w:val="0070C0"/>
         </w:rPr>
-        <w:t>export PETSC_DIR=/cygdrive/c/software/petsc</w:t>
-      </w:r>
-    </w:p>
-    <w:p>
-      <w:pPr>
-        <w:spacing w:after="120"/>
+        <w:t>export PETSC_DIR=/</w:t>
+      </w:r>
+      <w:proofErr w:type="spellStart"/>
+      <w:r>
+        <w:rPr>
+          <w:color w:val="0070C0"/>
+        </w:rPr>
+        <w:t>cygdrive</w:t>
+      </w:r>
+      <w:proofErr w:type="spellEnd"/>
+      <w:r>
+        <w:rPr>
+          <w:color w:val="0070C0"/>
+        </w:rPr>
+        <w:t>/c/software/</w:t>
+      </w:r>
+      <w:proofErr w:type="spellStart"/>
+      <w:r>
+        <w:rPr>
+          <w:color w:val="0070C0"/>
+        </w:rPr>
+        <w:t>petsc</w:t>
+      </w:r>
+      <w:proofErr w:type="spellEnd"/>
+    </w:p>
+    <w:p>
+      <w:pPr>
+        <w:spacing w:after="120"/>
+        <w:jc w:val="center"/>
         <w:rPr>
           <w:bCs/>
         </w:rPr>
       </w:pPr>
       <w:r>
         <w:rPr>
+          <w:b/>
+        </w:rPr>
+        <w:t xml:space="preserve">!!! </w:t>
+      </w:r>
+      <w:r>
+        <w:rPr>
+          <w:b/>
+        </w:rPr>
+        <w:t xml:space="preserve">Petsc-3.22 does not work with </w:t>
+      </w:r>
+      <w:proofErr w:type="spellStart"/>
+      <w:r>
+        <w:rPr>
+          <w:b/>
+        </w:rPr>
+        <w:t>CrunchFlow</w:t>
+      </w:r>
+      <w:proofErr w:type="spellEnd"/>
+      <w:r>
+        <w:rPr>
+          <w:b/>
+        </w:rPr>
+        <w:t xml:space="preserve"> !!!</w:t>
+      </w:r>
+    </w:p>
+    <w:p>
+      <w:pPr>
+        <w:spacing w:after="120"/>
+        <w:rPr>
           <w:bCs/>
         </w:rPr>
-        <w:t>Petsc-3.22 does not work with CrunchFlow.  We need to change the arguments in the Fortran calls</w:t>
-      </w:r>
+      </w:pPr>
       <w:r>
         <w:rPr>
           <w:bCs/>
         </w:rPr>
+        <w:t>We need to change the arguments in the Fortran calls</w:t>
+      </w:r>
+      <w:r>
+        <w:rPr>
+          <w:bCs/>
+        </w:rPr>
         <w:t xml:space="preserve"> for it to work, so for now</w:t>
       </w:r>
       <w:r>
@@ -953,12 +1212,26 @@
         <w:rPr>
           <w:bCs/>
         </w:rPr>
-        <w:t xml:space="preserve"> the “petsc directory</w:t>
-      </w:r>
+        <w:t xml:space="preserve"> the “</w:t>
+      </w:r>
+      <w:proofErr w:type="spellStart"/>
       <w:r>
         <w:rPr>
           <w:bCs/>
         </w:rPr>
+        <w:t>petsc</w:t>
+      </w:r>
+      <w:proofErr w:type="spellEnd"/>
+      <w:r>
+        <w:rPr>
+          <w:bCs/>
+        </w:rPr>
+        <w:t xml:space="preserve"> directory</w:t>
+      </w:r>
+      <w:r>
+        <w:rPr>
+          <w:bCs/>
+        </w:rPr>
         <w:t>)</w:t>
       </w:r>
       <w:r>
@@ -1001,14 +1274,14 @@
         </w:rPr>
         <w:t xml:space="preserve">    git config --global </w:t>
       </w:r>
-      <w:proofErr w:type="gramStart"/>
+      <w:proofErr w:type="spellStart"/>
       <w:r>
         <w:rPr>
           <w:color w:val="007BB8"/>
         </w:rPr>
         <w:t>core.autocrlf</w:t>
       </w:r>
-      <w:proofErr w:type="gramEnd"/>
+      <w:proofErr w:type="spellEnd"/>
       <w:r>
         <w:rPr>
           <w:color w:val="007BB8"/>
@@ -1033,12 +1306,24 @@
         <w:rPr>
           <w:shd w:val="clear" w:color="auto" w:fill="FFFFFF"/>
         </w:rPr>
-        <w:t>the proper Unix-based line endings come over</w:t>
+        <w:t xml:space="preserve">the proper Unix-based line endings </w:t>
       </w:r>
       <w:r>
         <w:rPr>
           <w:shd w:val="clear" w:color="auto" w:fill="FFFFFF"/>
         </w:rPr>
+        <w:t>coming</w:t>
+      </w:r>
+      <w:r>
+        <w:rPr>
+          <w:shd w:val="clear" w:color="auto" w:fill="FFFFFF"/>
+        </w:rPr>
+        <w:t xml:space="preserve"> over</w:t>
+      </w:r>
+      <w:r>
+        <w:rPr>
+          <w:shd w:val="clear" w:color="auto" w:fill="FFFFFF"/>
+        </w:rPr>
         <w:t>.</w:t>
       </w:r>
     </w:p>
@@ -1053,49 +1338,47 @@
         <w:rPr>
           <w:shd w:val="clear" w:color="auto" w:fill="FFFFFF"/>
         </w:rPr>
-        <w:t xml:space="preserve">In the Python scripts below, the value set for PETSC_ARCH will override what is set elsewhere (e.g., in Windows Environment Variables, or </w:t>
-      </w:r>
-      <w:proofErr w:type="gramStart"/>
+        <w:t>In the Python scripts below, the value set for PETSC_ARCH will override what is set elsewhere (e.g., in Windows Environment Variables, or in .</w:t>
+      </w:r>
+      <w:proofErr w:type="spellStart"/>
       <w:r>
         <w:rPr>
           <w:shd w:val="clear" w:color="auto" w:fill="FFFFFF"/>
         </w:rPr>
-        <w:t>in .bashrc</w:t>
-      </w:r>
-      <w:proofErr w:type="gramEnd"/>
+        <w:t>bashrc</w:t>
+      </w:r>
+      <w:proofErr w:type="spellEnd"/>
       <w:r>
         <w:rPr>
           <w:shd w:val="clear" w:color="auto" w:fill="FFFFFF"/>
         </w:rPr>
-        <w:t>).  One can create as many PETSC_</w:t>
-      </w:r>
-      <w:proofErr w:type="gramStart"/>
+        <w:t>).  One can create as many PETSC_ARCH as needed, since each configure build will create a separate directory with that name.  The user can then switch between these various PETSC_ARCH options, using either the Windows Environment Variable setting for PETSC_ARCH, or in the user’s .</w:t>
+      </w:r>
+      <w:proofErr w:type="spellStart"/>
       <w:r>
         <w:rPr>
           <w:shd w:val="clear" w:color="auto" w:fill="FFFFFF"/>
         </w:rPr>
-        <w:t>ARCH</w:t>
-      </w:r>
-      <w:proofErr w:type="gramEnd"/>
+        <w:t>bashrc</w:t>
+      </w:r>
+      <w:proofErr w:type="spellEnd"/>
       <w:r>
         <w:rPr>
           <w:shd w:val="clear" w:color="auto" w:fill="FFFFFF"/>
         </w:rPr>
-        <w:t xml:space="preserve"> as needed, since each configure build will create a separate directory with that name.  The user can then switch between these various PETSC_ARCH options, using either the Windows Environment Variable setting for PETSC_ARCH, or in the </w:t>
-      </w:r>
-      <w:proofErr w:type="gramStart"/>
+        <w:t xml:space="preserve"> profile</w:t>
+      </w:r>
       <w:r>
         <w:rPr>
           <w:shd w:val="clear" w:color="auto" w:fill="FFFFFF"/>
         </w:rPr>
-        <w:t>user’s .bashrc</w:t>
-      </w:r>
-      <w:proofErr w:type="gramEnd"/>
+        <w:t>, or at the command line</w:t>
+      </w:r>
       <w:r>
         <w:rPr>
           <w:shd w:val="clear" w:color="auto" w:fill="FFFFFF"/>
         </w:rPr>
-        <w:t xml:space="preserve"> profile.</w:t>
+        <w:t>.</w:t>
       </w:r>
     </w:p>
     <w:p>
@@ -1127,36 +1410,21 @@
         <w:rPr>
           <w:shd w:val="clear" w:color="auto" w:fill="FFFFFF"/>
         </w:rPr>
-        <w:t>Here we configure the “no MPI” version (--with-mpi=0).</w:t>
-      </w:r>
-    </w:p>
-    <w:p>
-      <w:pPr>
-        <w:spacing w:after="120"/>
+        <w:t>Here we configure the “no MPI” version (--with-</w:t>
+      </w:r>
+      <w:proofErr w:type="spellStart"/>
+      <w:r>
         <w:rPr>
           <w:shd w:val="clear" w:color="auto" w:fill="FFFFFF"/>
         </w:rPr>
-      </w:pPr>
-      <w:r>
-        <w:rPr>
-          <w:color w:val="FF0000"/>
+        <w:t>mpi</w:t>
+      </w:r>
+      <w:proofErr w:type="spellEnd"/>
+      <w:r>
+        <w:rPr>
           <w:shd w:val="clear" w:color="auto" w:fill="FFFFFF"/>
         </w:rPr>
-        <w:t>NOT</w:t>
-      </w:r>
-      <w:r>
-        <w:rPr>
-          <w:color w:val="FF0000"/>
-          <w:shd w:val="clear" w:color="auto" w:fill="FFFFFF"/>
-        </w:rPr>
-        <w:t>E</w:t>
-      </w:r>
-      <w:r>
-        <w:rPr>
-          <w:color w:val="FF0000"/>
-          <w:shd w:val="clear" w:color="auto" w:fill="FFFFFF"/>
-        </w:rPr>
-        <w:t xml:space="preserve">: You may have to change the version of oneAPI by hand (here as 2025.0) </w:t>
+        <w:t>=0).</w:t>
       </w:r>
     </w:p>
     <w:p>
@@ -1182,19 +1450,39 @@
           <w:color w:val="007BB8"/>
         </w:rPr>
       </w:pPr>
-      <w:proofErr w:type="gramStart"/>
-      <w:r>
-        <w:rPr>
-          <w:color w:val="007BB8"/>
-        </w:rPr>
-        <w:t>./</w:t>
-      </w:r>
-      <w:proofErr w:type="gramEnd"/>
-      <w:r>
-        <w:rPr>
-          <w:color w:val="007BB8"/>
-        </w:rPr>
-        <w:t>configure PETSC_ARCH=oneAPI-noMPI-opt \</w:t>
+      <w:r>
+        <w:rPr>
+          <w:color w:val="007BB8"/>
+        </w:rPr>
+        <w:t>./configure PETSC_ARCH=</w:t>
+      </w:r>
+      <w:proofErr w:type="spellStart"/>
+      <w:r>
+        <w:rPr>
+          <w:color w:val="007BB8"/>
+        </w:rPr>
+        <w:t>oneAPI</w:t>
+      </w:r>
+      <w:proofErr w:type="spellEnd"/>
+      <w:r>
+        <w:rPr>
+          <w:color w:val="007BB8"/>
+        </w:rPr>
+        <w:t>-</w:t>
+      </w:r>
+      <w:proofErr w:type="spellStart"/>
+      <w:r>
+        <w:rPr>
+          <w:color w:val="007BB8"/>
+        </w:rPr>
+        <w:t>noMPI</w:t>
+      </w:r>
+      <w:proofErr w:type="spellEnd"/>
+      <w:r>
+        <w:rPr>
+          <w:color w:val="007BB8"/>
+        </w:rPr>
+        <w:t>-opt \</w:t>
       </w:r>
     </w:p>
     <w:p>
@@ -1254,7 +1542,21 @@
         <w:rPr>
           <w:color w:val="007BB8"/>
         </w:rPr>
-        <w:t>--with-mpi=0 \</w:t>
+        <w:t>--with-</w:t>
+      </w:r>
+      <w:proofErr w:type="spellStart"/>
+      <w:r>
+        <w:rPr>
+          <w:color w:val="007BB8"/>
+        </w:rPr>
+        <w:t>mpi</w:t>
+      </w:r>
+      <w:proofErr w:type="spellEnd"/>
+      <w:r>
+        <w:rPr>
+          <w:color w:val="007BB8"/>
+        </w:rPr>
+        <w:t>=0 \</w:t>
       </w:r>
     </w:p>
     <w:p>
@@ -1269,13 +1571,49 @@
         <w:rPr>
           <w:color w:val="007BB8"/>
         </w:rPr>
-        <w:t>--with-blaslapack-dir=/cygdrive/c/PROGRA~2/Intel/oneAPI/20</w:t>
-      </w:r>
-      <w:r>
-        <w:rPr>
-          <w:color w:val="007BB8"/>
-        </w:rPr>
-        <w:t>25.0</w:t>
+        <w:t>--with-blaslapack-dir=/cygdrive/c/PROGRA~2/</w:t>
+      </w:r>
+      <w:r>
+        <w:rPr>
+          <w:color w:val="007BB8"/>
+        </w:rPr>
+        <w:t>Intel</w:t>
+      </w:r>
+      <w:r>
+        <w:rPr>
+          <w:color w:val="007BB8"/>
+        </w:rPr>
+        <w:t>/</w:t>
+      </w:r>
+      <w:r>
+        <w:rPr>
+          <w:color w:val="007BB8"/>
+        </w:rPr>
+        <w:t>oneAPI</w:t>
+      </w:r>
+      <w:r>
+        <w:rPr>
+          <w:color w:val="007BB8"/>
+        </w:rPr>
+        <w:t>/</w:t>
+      </w:r>
+      <w:r>
+        <w:rPr>
+          <w:color w:val="007BB8"/>
+        </w:rPr>
+        <w:t>mkl</w:t>
+      </w:r>
+      <w:r>
+        <w:rPr>
+          <w:color w:val="007BB8"/>
+        </w:rPr>
+        <w:t>/</w:t>
+      </w:r>
+      <w:r>
+        <w:rPr>
+          <w:color w:val="007BB8"/>
+        </w:rPr>
+        <w:t>latest</w:t>
       </w:r>
       <w:r>
         <w:rPr>
@@ -1345,20 +1683,40 @@
           <w:color w:val="007BB8"/>
         </w:rPr>
       </w:pPr>
-      <w:proofErr w:type="gramStart"/>
       <w:r>
         <w:rPr>
           <w:color w:val="007BB8"/>
         </w:rPr>
         <w:lastRenderedPageBreak/>
-        <w:t>./</w:t>
-      </w:r>
-      <w:proofErr w:type="gramEnd"/>
-      <w:r>
-        <w:rPr>
-          <w:color w:val="007BB8"/>
-        </w:rPr>
-        <w:t>configure PETSC_ARCH=oneAPI-noMPI-opt \</w:t>
+        <w:t>./configure PETSC_ARCH=</w:t>
+      </w:r>
+      <w:proofErr w:type="spellStart"/>
+      <w:r>
+        <w:rPr>
+          <w:color w:val="007BB8"/>
+        </w:rPr>
+        <w:t>oneAPI</w:t>
+      </w:r>
+      <w:proofErr w:type="spellEnd"/>
+      <w:r>
+        <w:rPr>
+          <w:color w:val="007BB8"/>
+        </w:rPr>
+        <w:t>-</w:t>
+      </w:r>
+      <w:proofErr w:type="spellStart"/>
+      <w:r>
+        <w:rPr>
+          <w:color w:val="007BB8"/>
+        </w:rPr>
+        <w:t>noMPI</w:t>
+      </w:r>
+      <w:proofErr w:type="spellEnd"/>
+      <w:r>
+        <w:rPr>
+          <w:color w:val="007BB8"/>
+        </w:rPr>
+        <w:t>-opt \</w:t>
       </w:r>
     </w:p>
     <w:p>
@@ -1418,7 +1776,21 @@
         <w:rPr>
           <w:color w:val="007BB8"/>
         </w:rPr>
-        <w:t>--with-mpi=0 \</w:t>
+        <w:t>--with-</w:t>
+      </w:r>
+      <w:proofErr w:type="spellStart"/>
+      <w:r>
+        <w:rPr>
+          <w:color w:val="007BB8"/>
+        </w:rPr>
+        <w:t>mpi</w:t>
+      </w:r>
+      <w:proofErr w:type="spellEnd"/>
+      <w:r>
+        <w:rPr>
+          <w:color w:val="007BB8"/>
+        </w:rPr>
+        <w:t>=0 \</w:t>
       </w:r>
     </w:p>
     <w:p>
@@ -1433,13 +1805,49 @@
         <w:rPr>
           <w:color w:val="007BB8"/>
         </w:rPr>
-        <w:t>--with-blaslapack-dir=/cygdrive/c/PROGRA~2/Intel/oneAPI/</w:t>
-      </w:r>
-      <w:r>
-        <w:rPr>
-          <w:color w:val="007BB8"/>
-        </w:rPr>
-        <w:t>2025.0</w:t>
+        <w:t>--with-blaslapack-dir=/cygdrive/c/PROGRA~2/</w:t>
+      </w:r>
+      <w:r>
+        <w:rPr>
+          <w:color w:val="007BB8"/>
+        </w:rPr>
+        <w:t>Intel</w:t>
+      </w:r>
+      <w:r>
+        <w:rPr>
+          <w:color w:val="007BB8"/>
+        </w:rPr>
+        <w:t>/</w:t>
+      </w:r>
+      <w:r>
+        <w:rPr>
+          <w:color w:val="007BB8"/>
+        </w:rPr>
+        <w:t>oneAPI</w:t>
+      </w:r>
+      <w:r>
+        <w:rPr>
+          <w:color w:val="007BB8"/>
+        </w:rPr>
+        <w:t>/</w:t>
+      </w:r>
+      <w:r>
+        <w:rPr>
+          <w:color w:val="007BB8"/>
+        </w:rPr>
+        <w:t>mkl</w:t>
+      </w:r>
+      <w:r>
+        <w:rPr>
+          <w:color w:val="007BB8"/>
+        </w:rPr>
+        <w:t>/</w:t>
+      </w:r>
+      <w:r>
+        <w:rPr>
+          <w:color w:val="007BB8"/>
+        </w:rPr>
+        <w:t>latest</w:t>
       </w:r>
       <w:r>
         <w:rPr>
@@ -1511,19 +1919,39 @@
           <w:color w:val="007BB8"/>
         </w:rPr>
       </w:pPr>
-      <w:proofErr w:type="gramStart"/>
-      <w:r>
-        <w:rPr>
-          <w:color w:val="007BB8"/>
-        </w:rPr>
-        <w:t>./</w:t>
-      </w:r>
-      <w:proofErr w:type="gramEnd"/>
-      <w:r>
-        <w:rPr>
-          <w:color w:val="007BB8"/>
-        </w:rPr>
-        <w:t>configure PETSC_ARCH=mpi-oneAPI-opt \</w:t>
+      <w:r>
+        <w:rPr>
+          <w:color w:val="007BB8"/>
+        </w:rPr>
+        <w:t>./configure PETSC_ARCH=</w:t>
+      </w:r>
+      <w:proofErr w:type="spellStart"/>
+      <w:r>
+        <w:rPr>
+          <w:color w:val="007BB8"/>
+        </w:rPr>
+        <w:t>mpi</w:t>
+      </w:r>
+      <w:proofErr w:type="spellEnd"/>
+      <w:r>
+        <w:rPr>
+          <w:color w:val="007BB8"/>
+        </w:rPr>
+        <w:t>-</w:t>
+      </w:r>
+      <w:proofErr w:type="spellStart"/>
+      <w:r>
+        <w:rPr>
+          <w:color w:val="007BB8"/>
+        </w:rPr>
+        <w:t>oneAPI</w:t>
+      </w:r>
+      <w:proofErr w:type="spellEnd"/>
+      <w:r>
+        <w:rPr>
+          <w:color w:val="007BB8"/>
+        </w:rPr>
+        <w:t>-opt \</w:t>
       </w:r>
     </w:p>
     <w:p>
@@ -1613,28 +2041,26 @@
         <w:rPr>
           <w:color w:val="007BB8"/>
         </w:rPr>
-        <w:t>--with-mpiexec=/cygdrive/c/PROGRA~</w:t>
-      </w:r>
-      <w:proofErr w:type="gramStart"/>
-      <w:r>
-        <w:rPr>
-          <w:color w:val="007BB8"/>
-        </w:rPr>
-        <w:t>2/Intel/oneAPI/mpi/</w:t>
-      </w:r>
-      <w:r>
-        <w:rPr>
-          <w:color w:val="007BB8"/>
-        </w:rPr>
-        <w:t>2025.0</w:t>
-      </w:r>
-      <w:r>
-        <w:rPr>
-          <w:color w:val="007BB8"/>
-        </w:rPr>
-        <w:t>/bin/mpiexec.exe  \</w:t>
-      </w:r>
-      <w:proofErr w:type="gramEnd"/>
+        <w:t>--with-mpiexec=/cygdrive/c/PROGRA~2/Intel/oneAPI/mpi/latest</w:t>
+      </w:r>
+      <w:r>
+        <w:rPr>
+          <w:color w:val="007BB8"/>
+        </w:rPr>
+        <w:t>/</w:t>
+      </w:r>
+      <w:r>
+        <w:rPr>
+          <w:color w:val="007BB8"/>
+        </w:rPr>
+        <w:t>bin</w:t>
+      </w:r>
+      <w:r>
+        <w:rPr>
+          <w:color w:val="007BB8"/>
+        </w:rPr>
+        <w:t>/mpiexec.exe  \</w:t>
+      </w:r>
     </w:p>
     <w:p>
       <w:pPr>
@@ -1648,13 +2074,49 @@
         <w:rPr>
           <w:color w:val="007BB8"/>
         </w:rPr>
-        <w:t>--with-blaslapack-dir=/cygdrive/c/PROGRA~2/Intel/oneAPI/</w:t>
-      </w:r>
-      <w:r>
-        <w:rPr>
-          <w:color w:val="007BB8"/>
-        </w:rPr>
-        <w:t>2025.0</w:t>
+        <w:t>--with-blaslapack-dir=/cygdrive/c/PROGRA~2/</w:t>
+      </w:r>
+      <w:r>
+        <w:rPr>
+          <w:color w:val="007BB8"/>
+        </w:rPr>
+        <w:t>Intel</w:t>
+      </w:r>
+      <w:r>
+        <w:rPr>
+          <w:color w:val="007BB8"/>
+        </w:rPr>
+        <w:t>/</w:t>
+      </w:r>
+      <w:r>
+        <w:rPr>
+          <w:color w:val="007BB8"/>
+        </w:rPr>
+        <w:t>oneAPI</w:t>
+      </w:r>
+      <w:r>
+        <w:rPr>
+          <w:color w:val="007BB8"/>
+        </w:rPr>
+        <w:t>/</w:t>
+      </w:r>
+      <w:r>
+        <w:rPr>
+          <w:color w:val="007BB8"/>
+        </w:rPr>
+        <w:t>mkl</w:t>
+      </w:r>
+      <w:r>
+        <w:rPr>
+          <w:color w:val="007BB8"/>
+        </w:rPr>
+        <w:t>/</w:t>
+      </w:r>
+      <w:r>
+        <w:rPr>
+          <w:color w:val="007BB8"/>
+        </w:rPr>
+        <w:t>latest</w:t>
       </w:r>
       <w:r>
         <w:rPr>
@@ -1691,21 +2153,25 @@
         <w:rPr>
           <w:color w:val="007BB8"/>
         </w:rPr>
-        <w:t>--with-</w:t>
-      </w:r>
-      <w:proofErr w:type="gramStart"/>
-      <w:r>
-        <w:rPr>
-          <w:color w:val="007BB8"/>
-        </w:rPr>
-        <w:t>shared-libraries</w:t>
-      </w:r>
-      <w:proofErr w:type="gramEnd"/>
-      <w:r>
-        <w:rPr>
-          <w:color w:val="007BB8"/>
-        </w:rPr>
-        <w:t>=0 \</w:t>
+        <w:t>--with-shared-libraries=0 \</w:t>
+      </w:r>
+      <w:bookmarkEnd w:id="0"/>
+    </w:p>
+    <w:p>
+      <w:pPr>
+        <w:spacing w:after="120"/>
+        <w:outlineLvl w:val="0"/>
+      </w:pPr>
+      <w:r>
+        <w:t xml:space="preserve">If the configure.py step is successful, you will see a line at the bottom </w:t>
+      </w:r>
+      <w:proofErr w:type="spellStart"/>
+      <w:r>
+        <w:t>like</w:t>
+      </w:r>
+      <w:proofErr w:type="spellEnd"/>
+      <w:r>
+        <w:t>:</w:t>
       </w:r>
     </w:p>
     <w:p>
@@ -1713,34 +2179,112 @@
         <w:spacing w:after="120"/>
         <w:ind w:left="720"/>
         <w:outlineLvl w:val="0"/>
-      </w:pPr>
-      <w:r>
-        <w:rPr>
-          <w:color w:val="007BB8"/>
-        </w:rPr>
-        <w:t>FPPFLAGS=-I/cygdrive/c/PROGRA~2/Intel/oneAPI/mpi/</w:t>
-      </w:r>
-      <w:r>
-        <w:rPr>
-          <w:color w:val="007BB8"/>
-        </w:rPr>
-        <w:t>2025.0</w:t>
-      </w:r>
-      <w:r>
-        <w:rPr>
-          <w:color w:val="007BB8"/>
-        </w:rPr>
-        <w:t>/include/mpi</w:t>
-      </w:r>
-      <w:bookmarkEnd w:id="0"/>
+        <w:rPr>
+          <w:color w:val="007BB8"/>
+        </w:rPr>
+      </w:pPr>
+      <w:r>
+        <w:rPr>
+          <w:color w:val="007BB8"/>
+        </w:rPr>
+        <w:t xml:space="preserve">Configure stage complete. Now build </w:t>
+      </w:r>
+      <w:proofErr w:type="spellStart"/>
+      <w:r>
+        <w:rPr>
+          <w:color w:val="007BB8"/>
+        </w:rPr>
+        <w:t>PETSc</w:t>
+      </w:r>
+      <w:proofErr w:type="spellEnd"/>
+      <w:r>
+        <w:rPr>
+          <w:color w:val="007BB8"/>
+        </w:rPr>
+        <w:t xml:space="preserve"> libraries with:</w:t>
+      </w:r>
+      <w:r>
+        <w:rPr>
+          <w:color w:val="007BB8"/>
+        </w:rPr>
+        <w:br/>
+        <w:t>   make PETSC_DIR=/</w:t>
+      </w:r>
+      <w:proofErr w:type="spellStart"/>
+      <w:r>
+        <w:rPr>
+          <w:color w:val="007BB8"/>
+        </w:rPr>
+        <w:t>cygdrive</w:t>
+      </w:r>
+      <w:proofErr w:type="spellEnd"/>
+      <w:r>
+        <w:rPr>
+          <w:color w:val="007BB8"/>
+        </w:rPr>
+        <w:t>/c/software/</w:t>
+      </w:r>
+      <w:proofErr w:type="spellStart"/>
+      <w:r>
+        <w:rPr>
+          <w:color w:val="007BB8"/>
+        </w:rPr>
+        <w:t>petsc</w:t>
+      </w:r>
+      <w:proofErr w:type="spellEnd"/>
+      <w:r>
+        <w:rPr>
+          <w:color w:val="007BB8"/>
+        </w:rPr>
+        <w:t xml:space="preserve"> PETSC_ARCH=</w:t>
+      </w:r>
+      <w:proofErr w:type="spellStart"/>
+      <w:r>
+        <w:rPr>
+          <w:color w:val="007BB8"/>
+        </w:rPr>
+        <w:t>oneAPI</w:t>
+      </w:r>
+      <w:proofErr w:type="spellEnd"/>
+      <w:r>
+        <w:rPr>
+          <w:color w:val="007BB8"/>
+        </w:rPr>
+        <w:t>-</w:t>
+      </w:r>
+      <w:proofErr w:type="spellStart"/>
+      <w:r>
+        <w:rPr>
+          <w:color w:val="007BB8"/>
+        </w:rPr>
+        <w:t>noMPI</w:t>
+      </w:r>
+      <w:proofErr w:type="spellEnd"/>
+      <w:r>
+        <w:rPr>
+          <w:color w:val="007BB8"/>
+        </w:rPr>
+        <w:t>-opt all</w:t>
+      </w:r>
     </w:p>
     <w:p>
       <w:pPr>
         <w:spacing w:after="120"/>
         <w:outlineLvl w:val="0"/>
-      </w:pPr>
-      <w:r>
-        <w:t>If the configure.py step is successful, you will see a line at the bottom like:</w:t>
+        <w:rPr>
+          <w:color w:val="007BB8"/>
+        </w:rPr>
+      </w:pPr>
+      <w:r>
+        <w:t xml:space="preserve">which will then build </w:t>
+      </w:r>
+      <w:proofErr w:type="spellStart"/>
+      <w:r>
+        <w:t>petsc</w:t>
+      </w:r>
+      <w:proofErr w:type="spellEnd"/>
+      <w:r>
+        <w:t>.  Then you will see:</w:t>
       </w:r>
     </w:p>
     <w:p>
@@ -1756,26 +2300,7 @@
         <w:rPr>
           <w:color w:val="007BB8"/>
         </w:rPr>
-        <w:t>Configure stage complete. Now build PETSc libraries with:</w:t>
-      </w:r>
-      <w:r>
-        <w:rPr>
-          <w:color w:val="007BB8"/>
-        </w:rPr>
-        <w:br/>
-        <w:t>   make PETSC_DIR=/cygdrive/c/software/petsc PETSC_ARCH=oneAPI-noMPI-opt all</w:t>
-      </w:r>
-    </w:p>
-    <w:p>
-      <w:pPr>
-        <w:spacing w:after="120"/>
-        <w:outlineLvl w:val="0"/>
-        <w:rPr>
-          <w:color w:val="007BB8"/>
-        </w:rPr>
-      </w:pPr>
-      <w:r>
-        <w:t>which will then build petsc.  Then you will see:</w:t>
+        <w:t>Now to check if the libraries are working do:</w:t>
       </w:r>
     </w:p>
     <w:p>
@@ -1791,7 +2316,78 @@
         <w:rPr>
           <w:color w:val="007BB8"/>
         </w:rPr>
-        <w:t>Now to check if the libraries are working do:</w:t>
+        <w:t>make PETSC_DIR=/</w:t>
+      </w:r>
+      <w:proofErr w:type="spellStart"/>
+      <w:r>
+        <w:rPr>
+          <w:color w:val="007BB8"/>
+        </w:rPr>
+        <w:t>cygdrive</w:t>
+      </w:r>
+      <w:proofErr w:type="spellEnd"/>
+      <w:r>
+        <w:rPr>
+          <w:color w:val="007BB8"/>
+        </w:rPr>
+        <w:t>/c/software/</w:t>
+      </w:r>
+      <w:proofErr w:type="spellStart"/>
+      <w:r>
+        <w:rPr>
+          <w:color w:val="007BB8"/>
+        </w:rPr>
+        <w:t>petsc</w:t>
+      </w:r>
+      <w:proofErr w:type="spellEnd"/>
+      <w:r>
+        <w:rPr>
+          <w:color w:val="007BB8"/>
+        </w:rPr>
+        <w:t xml:space="preserve"> PETSC_ARCH=</w:t>
+      </w:r>
+      <w:proofErr w:type="spellStart"/>
+      <w:r>
+        <w:rPr>
+          <w:color w:val="007BB8"/>
+        </w:rPr>
+        <w:t>oneAPI</w:t>
+      </w:r>
+      <w:proofErr w:type="spellEnd"/>
+      <w:r>
+        <w:rPr>
+          <w:color w:val="007BB8"/>
+        </w:rPr>
+        <w:t>-</w:t>
+      </w:r>
+      <w:proofErr w:type="spellStart"/>
+      <w:r>
+        <w:rPr>
+          <w:color w:val="007BB8"/>
+        </w:rPr>
+        <w:t>noMPI</w:t>
+      </w:r>
+      <w:proofErr w:type="spellEnd"/>
+      <w:r>
+        <w:rPr>
+          <w:color w:val="007BB8"/>
+        </w:rPr>
+        <w:t>-opt check</w:t>
+      </w:r>
+    </w:p>
+    <w:p>
+      <w:pPr>
+        <w:spacing w:after="120"/>
+        <w:outlineLvl w:val="0"/>
+        <w:rPr>
+          <w:color w:val="007BB8"/>
+        </w:rPr>
+      </w:pPr>
+      <w:r>
+        <w:t xml:space="preserve">which you should copy and paste to execute.  If all successful, you </w:t>
+      </w:r>
+      <w:r>
+        <w:t>should see:</w:t>
       </w:r>
     </w:p>
     <w:p>
@@ -1807,30 +2403,21 @@
         <w:rPr>
           <w:color w:val="007BB8"/>
         </w:rPr>
-        <w:t>make PETSC_DIR=/cygdrive/c/software/petsc PETSC_ARCH=oneAPI-noMPI-opt check</w:t>
-      </w:r>
-    </w:p>
-    <w:p>
-      <w:pPr>
-        <w:spacing w:after="120"/>
-        <w:outlineLvl w:val="0"/>
-        <w:rPr>
-          <w:color w:val="007BB8"/>
-        </w:rPr>
-      </w:pPr>
-      <w:r>
-        <w:t xml:space="preserve">which you should copy and paste to execute.  If all </w:t>
-      </w:r>
-      <w:proofErr w:type="gramStart"/>
-      <w:r>
-        <w:t>successful</w:t>
-      </w:r>
-      <w:proofErr w:type="gramEnd"/>
-      <w:r>
-        <w:t xml:space="preserve">, you </w:t>
-      </w:r>
-      <w:r>
-        <w:t>should see:</w:t>
+        <w:t xml:space="preserve">Running </w:t>
+      </w:r>
+      <w:proofErr w:type="spellStart"/>
+      <w:r>
+        <w:rPr>
+          <w:color w:val="007BB8"/>
+        </w:rPr>
+        <w:t>PETSc</w:t>
+      </w:r>
+      <w:proofErr w:type="spellEnd"/>
+      <w:r>
+        <w:rPr>
+          <w:color w:val="007BB8"/>
+        </w:rPr>
+        <w:t xml:space="preserve"> check examples to verify correct installation</w:t>
       </w:r>
     </w:p>
     <w:p>
@@ -1846,7 +2433,63 @@
         <w:rPr>
           <w:color w:val="007BB8"/>
         </w:rPr>
-        <w:t>Running PETSc check examples to verify correct installation</w:t>
+        <w:t>Using PETSC_DIR=/</w:t>
+      </w:r>
+      <w:proofErr w:type="spellStart"/>
+      <w:r>
+        <w:rPr>
+          <w:color w:val="007BB8"/>
+        </w:rPr>
+        <w:t>cygdrive</w:t>
+      </w:r>
+      <w:proofErr w:type="spellEnd"/>
+      <w:r>
+        <w:rPr>
+          <w:color w:val="007BB8"/>
+        </w:rPr>
+        <w:t>/c/software/</w:t>
+      </w:r>
+      <w:proofErr w:type="spellStart"/>
+      <w:r>
+        <w:rPr>
+          <w:color w:val="007BB8"/>
+        </w:rPr>
+        <w:t>petsc</w:t>
+      </w:r>
+      <w:proofErr w:type="spellEnd"/>
+      <w:r>
+        <w:rPr>
+          <w:color w:val="007BB8"/>
+        </w:rPr>
+        <w:t xml:space="preserve"> and PETSC_ARCH=</w:t>
+      </w:r>
+      <w:proofErr w:type="spellStart"/>
+      <w:r>
+        <w:rPr>
+          <w:color w:val="007BB8"/>
+        </w:rPr>
+        <w:t>oneAPI</w:t>
+      </w:r>
+      <w:proofErr w:type="spellEnd"/>
+      <w:r>
+        <w:rPr>
+          <w:color w:val="007BB8"/>
+        </w:rPr>
+        <w:t>-</w:t>
+      </w:r>
+      <w:proofErr w:type="spellStart"/>
+      <w:r>
+        <w:rPr>
+          <w:color w:val="007BB8"/>
+        </w:rPr>
+        <w:t>noMPI</w:t>
+      </w:r>
+      <w:proofErr w:type="spellEnd"/>
+      <w:r>
+        <w:rPr>
+          <w:color w:val="007BB8"/>
+        </w:rPr>
+        <w:t>-opt</w:t>
       </w:r>
     </w:p>
     <w:p>
@@ -1862,7 +2505,35 @@
         <w:rPr>
           <w:color w:val="007BB8"/>
         </w:rPr>
-        <w:t>Using PETSC_DIR=/cygdrive/c/software/petsc and PETSC_ARCH=oneAPI-noMPI-opt</w:t>
+        <w:t xml:space="preserve">C/C++ example </w:t>
+      </w:r>
+      <w:proofErr w:type="spellStart"/>
+      <w:r>
+        <w:rPr>
+          <w:color w:val="007BB8"/>
+        </w:rPr>
+        <w:t>src</w:t>
+      </w:r>
+      <w:proofErr w:type="spellEnd"/>
+      <w:r>
+        <w:rPr>
+          <w:color w:val="007BB8"/>
+        </w:rPr>
+        <w:t>/</w:t>
+      </w:r>
+      <w:proofErr w:type="spellStart"/>
+      <w:r>
+        <w:rPr>
+          <w:color w:val="007BB8"/>
+        </w:rPr>
+        <w:t>snes</w:t>
+      </w:r>
+      <w:proofErr w:type="spellEnd"/>
+      <w:r>
+        <w:rPr>
+          <w:color w:val="007BB8"/>
+        </w:rPr>
+        <w:t>/tutorials/ex19 run successfully with 1 MPI process</w:t>
       </w:r>
     </w:p>
     <w:p>
@@ -1878,7 +2549,35 @@
         <w:rPr>
           <w:color w:val="007BB8"/>
         </w:rPr>
-        <w:t>C/C++ example src/snes/tutorials/ex19 run successfully with 1 MPI process</w:t>
+        <w:t xml:space="preserve">Fortran example </w:t>
+      </w:r>
+      <w:proofErr w:type="spellStart"/>
+      <w:r>
+        <w:rPr>
+          <w:color w:val="007BB8"/>
+        </w:rPr>
+        <w:t>src</w:t>
+      </w:r>
+      <w:proofErr w:type="spellEnd"/>
+      <w:r>
+        <w:rPr>
+          <w:color w:val="007BB8"/>
+        </w:rPr>
+        <w:t>/</w:t>
+      </w:r>
+      <w:proofErr w:type="spellStart"/>
+      <w:r>
+        <w:rPr>
+          <w:color w:val="007BB8"/>
+        </w:rPr>
+        <w:t>snes</w:t>
+      </w:r>
+      <w:proofErr w:type="spellEnd"/>
+      <w:r>
+        <w:rPr>
+          <w:color w:val="007BB8"/>
+        </w:rPr>
+        <w:t>/tutorials/ex5f run successfully with 1 MPI process</w:t>
       </w:r>
     </w:p>
     <w:p>
@@ -1894,48 +2593,46 @@
         <w:rPr>
           <w:color w:val="007BB8"/>
         </w:rPr>
-        <w:t>Fortran example src/snes/tutorials/ex5f run successfully with 1 MPI process</w:t>
-      </w:r>
-    </w:p>
-    <w:p>
-      <w:pPr>
-        <w:spacing w:after="120"/>
+        <w:t xml:space="preserve">Completed </w:t>
+      </w:r>
+      <w:proofErr w:type="spellStart"/>
+      <w:r>
+        <w:rPr>
+          <w:color w:val="007BB8"/>
+        </w:rPr>
+        <w:t>PETSc</w:t>
+      </w:r>
+      <w:proofErr w:type="spellEnd"/>
+      <w:r>
+        <w:rPr>
+          <w:color w:val="007BB8"/>
+        </w:rPr>
+        <w:t xml:space="preserve"> check examples</w:t>
+      </w:r>
+    </w:p>
+    <w:p>
+      <w:pPr>
+        <w:spacing w:after="120"/>
+        <w:outlineLvl w:val="0"/>
+        <w:rPr>
+          <w:color w:val="007BB8"/>
+        </w:rPr>
+      </w:pPr>
+      <w:r>
+        <w:t>to move on to building Crunch.</w:t>
+      </w:r>
+    </w:p>
+    <w:p>
+      <w:pPr>
         <w:ind w:left="720"/>
         <w:outlineLvl w:val="0"/>
-        <w:rPr>
-          <w:color w:val="007BB8"/>
-        </w:rPr>
-      </w:pPr>
-      <w:r>
-        <w:rPr>
-          <w:color w:val="007BB8"/>
-        </w:rPr>
-        <w:t>Completed PETSc check examples</w:t>
-      </w:r>
+      </w:pPr>
     </w:p>
     <w:p>
       <w:pPr>
         <w:spacing w:after="120"/>
         <w:outlineLvl w:val="0"/>
         <w:rPr>
-          <w:color w:val="007BB8"/>
-        </w:rPr>
-      </w:pPr>
-      <w:r>
-        <w:t>to move on to building Crunch.</w:t>
-      </w:r>
-    </w:p>
-    <w:p>
-      <w:pPr>
-        <w:ind w:left="720"/>
-        <w:outlineLvl w:val="0"/>
-      </w:pPr>
-    </w:p>
-    <w:p>
-      <w:pPr>
-        <w:spacing w:after="120"/>
-        <w:outlineLvl w:val="0"/>
-        <w:rPr>
           <w:b/>
         </w:rPr>
       </w:pPr>
@@ -1943,12 +2640,20 @@
         <w:rPr>
           <w:b/>
         </w:rPr>
-        <w:t>Building CrunchFlow</w:t>
-      </w:r>
+        <w:t xml:space="preserve">Building </w:t>
+      </w:r>
+      <w:proofErr w:type="spellStart"/>
       <w:r>
         <w:rPr>
           <w:b/>
         </w:rPr>
+        <w:t>CrunchFlow</w:t>
+      </w:r>
+      <w:proofErr w:type="spellEnd"/>
+      <w:r>
+        <w:rPr>
+          <w:b/>
+        </w:rPr>
         <w:t xml:space="preserve"> on Windows</w:t>
       </w:r>
     </w:p>
@@ -1957,22 +2662,54 @@
         <w:spacing w:after="120"/>
       </w:pPr>
       <w:r>
-        <w:t xml:space="preserve">Building a version of CrunchFlow using only a CYGWIN shell is </w:t>
-      </w:r>
-      <w:proofErr w:type="gramStart"/>
-      <w:r>
-        <w:t>similar to</w:t>
-      </w:r>
-      <w:proofErr w:type="gramEnd"/>
-      <w:r>
-        <w:t xml:space="preserve"> a building on a Linux or UNIX machine.  To build CrunchFlow within the Microsoft Visual Studio </w:t>
-      </w:r>
+        <w:t xml:space="preserve">Building a version of </w:t>
+      </w:r>
+      <w:proofErr w:type="spellStart"/>
+      <w:r>
+        <w:t>CrunchFlow</w:t>
+      </w:r>
+      <w:proofErr w:type="spellEnd"/>
+      <w:r>
+        <w:t xml:space="preserve"> using only a CYGWIN shell is similar to a building on a Linux or UNIX machine.  </w:t>
+      </w:r>
+      <w:r>
+        <w:t xml:space="preserve">Here you would use the </w:t>
+      </w:r>
+      <w:proofErr w:type="spellStart"/>
+      <w:r>
+        <w:t>Makefile</w:t>
+      </w:r>
+      <w:proofErr w:type="spellEnd"/>
+      <w:r>
+        <w:t xml:space="preserve"> included in the GitHub source distribution. </w:t>
+      </w:r>
+    </w:p>
+    <w:p>
+      <w:pPr>
+        <w:spacing w:after="120"/>
+      </w:pPr>
       <w:r>
         <w:lastRenderedPageBreak/>
-        <w:t xml:space="preserve">Environment, you can get the Intel Visual Fortran project file from </w:t>
-      </w:r>
-      <w:r>
-        <w:t>the GitHub repository for CrunchTope:</w:t>
+        <w:t xml:space="preserve">To build </w:t>
+      </w:r>
+      <w:proofErr w:type="spellStart"/>
+      <w:r>
+        <w:t>CrunchFlow</w:t>
+      </w:r>
+      <w:proofErr w:type="spellEnd"/>
+      <w:r>
+        <w:t xml:space="preserve"> within the Microsoft Visual Studio Environment, you can get the Intel Visual Fortran project file from </w:t>
+      </w:r>
+      <w:r>
+        <w:t xml:space="preserve">the GitHub repository for </w:t>
+      </w:r>
+      <w:proofErr w:type="spellStart"/>
+      <w:r>
+        <w:t>CrunchTope</w:t>
+      </w:r>
+      <w:proofErr w:type="spellEnd"/>
+      <w:r>
+        <w:t>:</w:t>
       </w:r>
     </w:p>
     <w:p>
@@ -1994,15 +2731,15 @@
         <w:spacing w:after="120"/>
       </w:pPr>
       <w:r>
-        <w:t xml:space="preserve">This way, the files that should go in the current release will be properly identified by the Project file.  However, there may be some </w:t>
-      </w:r>
-      <w:proofErr w:type="gramStart"/>
-      <w:r>
-        <w:t>fine-tuning</w:t>
-      </w:r>
-      <w:proofErr w:type="gramEnd"/>
-      <w:r>
-        <w:t xml:space="preserve"> of the Project Settings required, so the desired options are given below.  These correspond to what one should see when selecting the Project dropdown menu, selecting CrunchFlow Properties.</w:t>
+        <w:t xml:space="preserve">This way, the files that should go in the current release will be properly identified by the Project file.  However, there may be some fine-tuning of the Project Settings required, so the desired options are given below.  These correspond to what one should see when selecting the Project dropdown menu, selecting </w:t>
+      </w:r>
+      <w:proofErr w:type="spellStart"/>
+      <w:r>
+        <w:t>CrunchFlow</w:t>
+      </w:r>
+      <w:proofErr w:type="spellEnd"/>
+      <w:r>
+        <w:t xml:space="preserve"> Properties.</w:t>
       </w:r>
     </w:p>
     <w:p>
@@ -2068,128 +2805,113 @@
     </w:p>
     <w:p>
       <w:r>
-        <w:t>$(PETSC_</w:t>
-      </w:r>
-      <w:proofErr w:type="gramStart"/>
-      <w:r>
-        <w:t>DIR)\</w:t>
-      </w:r>
-      <w:proofErr w:type="gramEnd"/>
-      <w:r>
-        <w:t>$(PETSC_ARCH)\lib\petsc\conf</w:t>
-      </w:r>
-    </w:p>
-    <w:p>
-      <w:r>
-        <w:t>$(PETSC_</w:t>
-      </w:r>
-      <w:proofErr w:type="gramStart"/>
-      <w:r>
-        <w:t>DIR)\</w:t>
-      </w:r>
-      <w:proofErr w:type="gramEnd"/>
-      <w:r>
-        <w:t>$(PETSC_ARCH)\include</w:t>
-      </w:r>
-    </w:p>
-    <w:p>
-      <w:r>
-        <w:t>$(PETSC_</w:t>
-      </w:r>
-      <w:proofErr w:type="gramStart"/>
-      <w:r>
-        <w:t>DIR)\include\petsc\finclude</w:t>
-      </w:r>
-      <w:proofErr w:type="gramEnd"/>
-    </w:p>
-    <w:p>
-      <w:r>
-        <w:t>$(PETSC_</w:t>
-      </w:r>
-      <w:proofErr w:type="gramStart"/>
-      <w:r>
-        <w:t>DIR)\lib\petsc\conf</w:t>
-      </w:r>
-      <w:proofErr w:type="gramEnd"/>
-    </w:p>
-    <w:p>
-      <w:r>
-        <w:t>$(PETSC_</w:t>
-      </w:r>
-      <w:proofErr w:type="gramStart"/>
-      <w:r>
-        <w:t>DIR)\</w:t>
-      </w:r>
-      <w:proofErr w:type="gramEnd"/>
-      <w:r>
-        <w:t>include</w:t>
-      </w:r>
-    </w:p>
-    <w:p>
-      <w:r>
-        <w:t>$(PETSC_</w:t>
-      </w:r>
-      <w:proofErr w:type="gramStart"/>
-      <w:r>
-        <w:t>DIR)\include\petsc</w:t>
-      </w:r>
-      <w:proofErr w:type="gramEnd"/>
-    </w:p>
-    <w:p>
-      <w:r>
-        <w:t>$(PETSC_</w:t>
-      </w:r>
-      <w:proofErr w:type="gramStart"/>
-      <w:r>
-        <w:t>DIR)\include\petsc\mpiuni</w:t>
-      </w:r>
-      <w:proofErr w:type="gramEnd"/>
-    </w:p>
-    <w:p>
-      <w:r>
-        <w:t>$(PETSC_</w:t>
-      </w:r>
-      <w:proofErr w:type="gramStart"/>
-      <w:r>
-        <w:t>DIR)\</w:t>
-      </w:r>
-      <w:proofErr w:type="gramEnd"/>
-      <w:r>
-        <w:t>$(PETSC_ARCH)\lib</w:t>
-      </w:r>
-    </w:p>
-    <w:p>
-      <w:r>
-        <w:t>$(I_MPI_ONEAPI_</w:t>
-      </w:r>
-      <w:proofErr w:type="gramStart"/>
-      <w:r>
-        <w:t>ROOT)\lib\release</w:t>
-      </w:r>
-      <w:proofErr w:type="gramEnd"/>
-    </w:p>
-    <w:p>
-      <w:r>
-        <w:t>$(I_MPI_ONEAPI_</w:t>
-      </w:r>
-      <w:proofErr w:type="gramStart"/>
-      <w:r>
-        <w:t>ROOT)\</w:t>
-      </w:r>
-      <w:proofErr w:type="gramEnd"/>
-      <w:r>
-        <w:t>include</w:t>
-      </w:r>
-    </w:p>
-    <w:p>
-      <w:r>
-        <w:t>$(ONEAPI_</w:t>
-      </w:r>
-      <w:proofErr w:type="gramStart"/>
-      <w:r>
-        <w:t>ROOT)\mkl\2022.1.0\lib\intel64</w:t>
-      </w:r>
-      <w:proofErr w:type="gramEnd"/>
+        <w:t>$(PETSC_DIR)\$(PETSC_ARCH)\lib\</w:t>
+      </w:r>
+      <w:proofErr w:type="spellStart"/>
+      <w:r>
+        <w:t>petsc</w:t>
+      </w:r>
+      <w:proofErr w:type="spellEnd"/>
+      <w:r>
+        <w:t>\conf</w:t>
+      </w:r>
+    </w:p>
+    <w:p>
+      <w:r>
+        <w:t>$(PETSC_DIR)\$(PETSC_ARCH)\include</w:t>
+      </w:r>
+    </w:p>
+    <w:p>
+      <w:r>
+        <w:t>$(PETSC_DIR)\include\</w:t>
+      </w:r>
+      <w:proofErr w:type="spellStart"/>
+      <w:r>
+        <w:t>petsc</w:t>
+      </w:r>
+      <w:proofErr w:type="spellEnd"/>
+      <w:r>
+        <w:t>\</w:t>
+      </w:r>
+      <w:proofErr w:type="spellStart"/>
+      <w:r>
+        <w:t>finclude</w:t>
+      </w:r>
+      <w:proofErr w:type="spellEnd"/>
+    </w:p>
+    <w:p>
+      <w:r>
+        <w:t>$(PETSC_DIR)\lib\</w:t>
+      </w:r>
+      <w:proofErr w:type="spellStart"/>
+      <w:r>
+        <w:t>petsc</w:t>
+      </w:r>
+      <w:proofErr w:type="spellEnd"/>
+      <w:r>
+        <w:t>\conf</w:t>
+      </w:r>
+    </w:p>
+    <w:p>
+      <w:r>
+        <w:t>$(PETSC_DIR)\include</w:t>
+      </w:r>
+    </w:p>
+    <w:p>
+      <w:r>
+        <w:t>$(PETSC_DIR)\include\</w:t>
+      </w:r>
+      <w:proofErr w:type="spellStart"/>
+      <w:r>
+        <w:t>petsc</w:t>
+      </w:r>
+      <w:proofErr w:type="spellEnd"/>
+    </w:p>
+    <w:p>
+      <w:r>
+        <w:t>$(PETSC_DIR)\include\</w:t>
+      </w:r>
+      <w:proofErr w:type="spellStart"/>
+      <w:r>
+        <w:t>petsc</w:t>
+      </w:r>
+      <w:proofErr w:type="spellEnd"/>
+      <w:r>
+        <w:t>\</w:t>
+      </w:r>
+      <w:proofErr w:type="spellStart"/>
+      <w:r>
+        <w:t>mpiuni</w:t>
+      </w:r>
+      <w:proofErr w:type="spellEnd"/>
+    </w:p>
+    <w:p>
+      <w:r>
+        <w:t>$(PETSC_DIR)\$(PETSC_ARCH)\lib</w:t>
+      </w:r>
+    </w:p>
+    <w:p>
+      <w:r>
+        <w:t>$(I_MPI_ONEAPI_ROOT)\lib\release</w:t>
+      </w:r>
+    </w:p>
+    <w:p>
+      <w:r>
+        <w:t>$(I_MPI_ONEAPI_ROOT)\include</w:t>
+      </w:r>
+    </w:p>
+    <w:p>
+      <w:r>
+        <w:t>$(ONEAPI_ROOT)\</w:t>
+      </w:r>
+      <w:proofErr w:type="spellStart"/>
+      <w:r>
+        <w:t>mkl</w:t>
+      </w:r>
+      <w:proofErr w:type="spellEnd"/>
+      <w:r>
+        <w:t>\2022.1.0\lib\intel64</w:t>
+      </w:r>
     </w:p>
     <w:p>
       <w:pPr>
@@ -2496,62 +3218,36 @@
         <w:t xml:space="preserve">And </w:t>
       </w:r>
       <w:r>
-        <w:t xml:space="preserve">  right-</w:t>
-      </w:r>
-      <w:proofErr w:type="gramStart"/>
-      <w:r>
-        <w:t>click  on</w:t>
-      </w:r>
-      <w:proofErr w:type="gramEnd"/>
-      <w:r>
-        <w:t xml:space="preserve">  “Additional Include Directories”</w:t>
-      </w:r>
-    </w:p>
-    <w:p>
-      <w:r>
-        <w:t>$(PETSC_</w:t>
-      </w:r>
-      <w:proofErr w:type="gramStart"/>
-      <w:r>
-        <w:t>DIR)\</w:t>
-      </w:r>
-      <w:proofErr w:type="gramEnd"/>
-      <w:r>
-        <w:t>$(PETSC_ARCH)\lib</w:t>
-      </w:r>
-    </w:p>
-    <w:p>
-      <w:r>
-        <w:t>$(I_MPI_ONEAPI_</w:t>
-      </w:r>
-      <w:proofErr w:type="gramStart"/>
-      <w:r>
-        <w:t>ROOT)\lib\release</w:t>
-      </w:r>
-      <w:proofErr w:type="gramEnd"/>
-    </w:p>
-    <w:p>
-      <w:r>
-        <w:t>$(I_MPI_ONEAPI_</w:t>
-      </w:r>
-      <w:proofErr w:type="gramStart"/>
-      <w:r>
-        <w:t>ROOT)\</w:t>
-      </w:r>
-      <w:proofErr w:type="gramEnd"/>
-      <w:r>
-        <w:t>include</w:t>
-      </w:r>
-    </w:p>
-    <w:p>
-      <w:r>
-        <w:t>$(ONEAPI_</w:t>
-      </w:r>
-      <w:proofErr w:type="gramStart"/>
-      <w:r>
-        <w:t>ROOT)\mkl\2022.1.0\lib\intel64</w:t>
-      </w:r>
-      <w:proofErr w:type="gramEnd"/>
+        <w:t xml:space="preserve">  right-click  on  “Additional Include Directories”</w:t>
+      </w:r>
+    </w:p>
+    <w:p>
+      <w:r>
+        <w:t>$(PETSC_DIR)\$(PETSC_ARCH)\lib</w:t>
+      </w:r>
+    </w:p>
+    <w:p>
+      <w:r>
+        <w:t>$(I_MPI_ONEAPI_ROOT)\lib\release</w:t>
+      </w:r>
+    </w:p>
+    <w:p>
+      <w:r>
+        <w:t>$(I_MPI_ONEAPI_ROOT)\include</w:t>
+      </w:r>
+    </w:p>
+    <w:p>
+      <w:r>
+        <w:t>$(ONEAPI_ROOT)\</w:t>
+      </w:r>
+      <w:proofErr w:type="spellStart"/>
+      <w:r>
+        <w:t>mkl</w:t>
+      </w:r>
+      <w:proofErr w:type="spellEnd"/>
+      <w:r>
+        <w:t>\2022.1.0\lib\intel64</w:t>
+      </w:r>
     </w:p>
     <w:p>
       <w:pPr>
@@ -2617,7 +3313,15 @@
         <w:spacing w:after="120"/>
       </w:pPr>
       <w:r>
-        <w:t>Fortran, Run-time (for debugging, subscript and unitialized variable checking are useful—turn these off for optimized code)</w:t>
+        <w:t xml:space="preserve">Fortran, Run-time (for debugging, subscript and </w:t>
+      </w:r>
+      <w:proofErr w:type="spellStart"/>
+      <w:r>
+        <w:t>unitialized</w:t>
+      </w:r>
+      <w:proofErr w:type="spellEnd"/>
+      <w:r>
+        <w:t xml:space="preserve"> variable checking are useful—turn these off for optimized code)</w:t>
       </w:r>
     </w:p>
     <w:p>
@@ -2751,15 +3455,7 @@
     </w:p>
     <w:p>
       <w:r>
-        <w:t>$(PETSC_</w:t>
-      </w:r>
-      <w:proofErr w:type="gramStart"/>
-      <w:r>
-        <w:t>DIR)\</w:t>
-      </w:r>
-      <w:proofErr w:type="gramEnd"/>
-      <w:r>
-        <w:t>$(PETSC_ARCH)\lib</w:t>
+        <w:t>$(PETSC_DIR)\$(PETSC_ARCH)\lib</w:t>
       </w:r>
     </w:p>
     <w:p>
@@ -2855,31 +3551,43 @@
           <w:b/>
         </w:rPr>
         <w:lastRenderedPageBreak/>
-        <w:t>Building PETSc and CrunchTope on Windows</w:t>
-      </w:r>
-    </w:p>
-    <w:p>
-      <w:pPr>
-        <w:spacing w:after="120"/>
-      </w:pPr>
-      <w:r>
-        <w:t xml:space="preserve">Previously it was necessary to purchase Intel C++ and Fortran compilers, but now </w:t>
-      </w:r>
-      <w:proofErr w:type="gramStart"/>
-      <w:r>
-        <w:t>all of</w:t>
-      </w:r>
-      <w:proofErr w:type="gramEnd"/>
-      <w:r>
-        <w:t xml:space="preserve"> this </w:t>
-      </w:r>
-      <w:proofErr w:type="gramStart"/>
-      <w:r>
-        <w:t>available</w:t>
-      </w:r>
-      <w:proofErr w:type="gramEnd"/>
-      <w:r>
-        <w:t xml:space="preserve"> free of charge thanks to Intel.</w:t>
+        <w:t xml:space="preserve">Building </w:t>
+      </w:r>
+      <w:proofErr w:type="spellStart"/>
+      <w:r>
+        <w:rPr>
+          <w:b/>
+        </w:rPr>
+        <w:t>PETSc</w:t>
+      </w:r>
+      <w:proofErr w:type="spellEnd"/>
+      <w:r>
+        <w:rPr>
+          <w:b/>
+        </w:rPr>
+        <w:t xml:space="preserve"> and </w:t>
+      </w:r>
+      <w:proofErr w:type="spellStart"/>
+      <w:r>
+        <w:rPr>
+          <w:b/>
+        </w:rPr>
+        <w:t>CrunchTope</w:t>
+      </w:r>
+      <w:proofErr w:type="spellEnd"/>
+      <w:r>
+        <w:rPr>
+          <w:b/>
+        </w:rPr>
+        <w:t xml:space="preserve"> on Windows</w:t>
+      </w:r>
+    </w:p>
+    <w:p>
+      <w:pPr>
+        <w:spacing w:after="120"/>
+      </w:pPr>
+      <w:r>
+        <w:t>Previously it was necessary to purchase Intel C++ and Fortran compilers, but now all of this available free of charge thanks to Intel.</w:t>
       </w:r>
     </w:p>
     <w:p>
@@ -2890,7 +3598,15 @@
         <w:t xml:space="preserve">If you want to use the compilers within Microsoft Visual Studio, then you should install Visual Studio 2019, since </w:t>
       </w:r>
       <w:r>
-        <w:t>later versions may not work.  People tell me, however, that they fixed the problem with later versions of Visual Studio and Intel oneAPI Fortran</w:t>
+        <w:t xml:space="preserve">later versions may not work.  People tell me, however, that they fixed the problem with later versions of Visual Studio and Intel </w:t>
+      </w:r>
+      <w:proofErr w:type="spellStart"/>
+      <w:r>
+        <w:t>oneAPI</w:t>
+      </w:r>
+      <w:proofErr w:type="spellEnd"/>
+      <w:r>
+        <w:t xml:space="preserve"> Fortran</w:t>
       </w:r>
       <w:r>
         <w:t>.  Visual Studio 2019 can be found at:</w:t>
@@ -2915,15 +3631,7 @@
         <w:spacing w:after="120"/>
       </w:pPr>
       <w:r>
-        <w:t xml:space="preserve">Then follow this with </w:t>
-      </w:r>
-      <w:proofErr w:type="gramStart"/>
-      <w:r>
-        <w:t>installs</w:t>
-      </w:r>
-      <w:proofErr w:type="gramEnd"/>
-      <w:r>
-        <w:t xml:space="preserve"> of (in sequence):</w:t>
+        <w:t>Then follow this with installs of (in sequence):</w:t>
       </w:r>
     </w:p>
     <w:p>
@@ -2936,7 +3644,21 @@
           <w:rPr>
             <w:rStyle w:val="Hyperlink"/>
           </w:rPr>
-          <w:t>Intel® oneAPI Base Toolkit</w:t>
+          <w:t xml:space="preserve">Intel® </w:t>
+        </w:r>
+        <w:proofErr w:type="spellStart"/>
+        <w:r>
+          <w:rPr>
+            <w:rStyle w:val="Hyperlink"/>
+          </w:rPr>
+          <w:t>oneAPI</w:t>
+        </w:r>
+        <w:proofErr w:type="spellEnd"/>
+        <w:r>
+          <w:rPr>
+            <w:rStyle w:val="Hyperlink"/>
+          </w:rPr>
+          <w:t xml:space="preserve"> Base Toolkit</w:t>
         </w:r>
       </w:hyperlink>
     </w:p>
@@ -2950,7 +3672,21 @@
           <w:rPr>
             <w:rStyle w:val="Hyperlink"/>
           </w:rPr>
-          <w:t>Intel® oneAPI HPC Toolkit</w:t>
+          <w:t xml:space="preserve">Intel® </w:t>
+        </w:r>
+        <w:proofErr w:type="spellStart"/>
+        <w:r>
+          <w:rPr>
+            <w:rStyle w:val="Hyperlink"/>
+          </w:rPr>
+          <w:t>oneAPI</w:t>
+        </w:r>
+        <w:proofErr w:type="spellEnd"/>
+        <w:r>
+          <w:rPr>
+            <w:rStyle w:val="Hyperlink"/>
+          </w:rPr>
+          <w:t xml:space="preserve"> HPC Toolkit</w:t>
         </w:r>
       </w:hyperlink>
     </w:p>

</xml_diff>

<commit_message>
Update petsc Git address and update installation instructions for Windows and for Mac/Linux
</commit_message>
<xml_diff>
--- a/docs/installation/Build-Petsc&Crunch-Windows.docx
+++ b/docs/installation/Build-Petsc&Crunch-Windows.docx
@@ -70,7 +70,15 @@
       </w:r>
       <w:proofErr w:type="spellEnd"/>
       <w:r>
-        <w:t xml:space="preserve"> and the Exercises.  The installer should modify the System Registry to add the location of </w:t>
+        <w:t xml:space="preserve"> and </w:t>
+      </w:r>
+      <w:proofErr w:type="gramStart"/>
+      <w:r>
+        <w:t>the Exercises</w:t>
+      </w:r>
+      <w:proofErr w:type="gramEnd"/>
+      <w:r>
+        <w:t xml:space="preserve">.  The installer should modify the System Registry to add the location of </w:t>
       </w:r>
       <w:proofErr w:type="spellStart"/>
       <w:r>
@@ -101,10 +109,26 @@
         <w:t xml:space="preserve">The default will be to put </w:t>
       </w:r>
       <w:r>
-        <w:t xml:space="preserve">the executable and short course exercises </w:t>
-      </w:r>
-      <w:r>
-        <w:t>it into C:\Software\CrunchTope, but in the window immediately after the License Agreement, you have an opportunity to change the Destination Folder.  The issue may be that you as a User may not have rights run software in the C:\Software directory (this might require Administrative Privilege).</w:t>
+        <w:t xml:space="preserve">the executable and short course </w:t>
+      </w:r>
+      <w:proofErr w:type="gramStart"/>
+      <w:r>
+        <w:t xml:space="preserve">exercises </w:t>
+      </w:r>
+      <w:r>
+        <w:t>it</w:t>
+      </w:r>
+      <w:proofErr w:type="gramEnd"/>
+      <w:r>
+        <w:t xml:space="preserve"> into C:\Software\CrunchTope, but in the window immediately after the License Agreement, you have an opportunity to change the Destination Folder.  The issue may be that you as a User may not have </w:t>
+      </w:r>
+      <w:proofErr w:type="gramStart"/>
+      <w:r>
+        <w:t>rights</w:t>
+      </w:r>
+      <w:proofErr w:type="gramEnd"/>
+      <w:r>
+        <w:t xml:space="preserve"> run software in the C:\Software directory (this might require Administrative Privilege).</w:t>
       </w:r>
     </w:p>
     <w:p>
@@ -120,7 +144,15 @@
       </w:r>
       <w:proofErr w:type="spellEnd"/>
       <w:r>
-        <w:t xml:space="preserve"> can find the needed libraries, you should install the Intel </w:t>
+        <w:t xml:space="preserve"> can find the </w:t>
+      </w:r>
+      <w:proofErr w:type="gramStart"/>
+      <w:r>
+        <w:t>needed libraries</w:t>
+      </w:r>
+      <w:proofErr w:type="gramEnd"/>
+      <w:r>
+        <w:t xml:space="preserve">, you should install the Intel </w:t>
       </w:r>
       <w:proofErr w:type="spellStart"/>
       <w:r>
@@ -684,7 +716,15 @@
         <w:t xml:space="preserve"> command prompt for Intel 64 for Visual Studio</w:t>
       </w:r>
       <w:r>
-        <w:t xml:space="preserve">”.  This will start a Command window that has all of the </w:t>
+        <w:t xml:space="preserve">”.  This will start a Command window that has </w:t>
+      </w:r>
+      <w:proofErr w:type="gramStart"/>
+      <w:r>
+        <w:t>all of</w:t>
+      </w:r>
+      <w:proofErr w:type="gramEnd"/>
+      <w:r>
+        <w:t xml:space="preserve"> the </w:t>
       </w:r>
       <w:proofErr w:type="spellStart"/>
       <w:r>
@@ -712,7 +752,11 @@
         <w:ind w:firstLine="720"/>
       </w:pPr>
       <w:r>
-        <w:t>C:\Program Files (x86)\Intel\</w:t>
+        <w:t>C:\Program Files (x</w:t>
+      </w:r>
+      <w:proofErr w:type="gramStart"/>
+      <w:r>
+        <w:t>86)\Intel\</w:t>
       </w:r>
       <w:proofErr w:type="spellStart"/>
       <w:r>
@@ -722,6 +766,7 @@
       <w:r>
         <w:t>\</w:t>
       </w:r>
+      <w:proofErr w:type="gramEnd"/>
     </w:p>
     <w:p>
       <w:pPr>
@@ -798,7 +843,15 @@
         <w:spacing w:after="120"/>
       </w:pPr>
       <w:r>
-        <w:t>This launches a bash shell in the Cygwin Unix environment, but it has to be done from the same Windows Command window where the environment variables were set.</w:t>
+        <w:t xml:space="preserve">This launches a bash shell in the Cygwin Unix environment, but it </w:t>
+      </w:r>
+      <w:proofErr w:type="gramStart"/>
+      <w:r>
+        <w:t>has to</w:t>
+      </w:r>
+      <w:proofErr w:type="gramEnd"/>
+      <w:r>
+        <w:t xml:space="preserve"> be done from the same Windows Command window where the environment variables were set.</w:t>
       </w:r>
     </w:p>
     <w:p>
@@ -836,7 +889,15 @@
         <w:t>ory</w:t>
       </w:r>
       <w:r>
-        <w:t xml:space="preserve"> other than the one actually containing the files so as to test whether the compilers are in the system search paths:</w:t>
+        <w:t xml:space="preserve"> other than the one </w:t>
+      </w:r>
+      <w:proofErr w:type="gramStart"/>
+      <w:r>
+        <w:t>actually containing</w:t>
+      </w:r>
+      <w:proofErr w:type="gramEnd"/>
+      <w:r>
+        <w:t xml:space="preserve"> the files so as to test whether the compilers are in the system search paths:</w:t>
       </w:r>
     </w:p>
     <w:p>
@@ -1046,13 +1107,11 @@
         <w:ind w:firstLine="720"/>
         <w:rPr>
           <w:color w:val="007BB8"/>
-          <w:lang w:val="fr-FR"/>
-        </w:rPr>
-      </w:pPr>
-      <w:r>
-        <w:rPr>
-          <w:color w:val="007BB8"/>
-          <w:lang w:val="fr-FR"/>
+        </w:rPr>
+      </w:pPr>
+      <w:r>
+        <w:rPr>
+          <w:color w:val="007BB8"/>
         </w:rPr>
         <w:t>git clone </w:t>
       </w:r>
@@ -1060,25 +1119,8 @@
         <w:r>
           <w:rPr>
             <w:rStyle w:val="Hyperlink"/>
-            <w:lang w:val="fr-FR"/>
           </w:rPr>
-          <w:t>https://gitlab.com/petsc/petsc.git --</w:t>
-        </w:r>
-        <w:proofErr w:type="spellStart"/>
-        <w:r>
-          <w:rPr>
-            <w:rStyle w:val="Hyperlink"/>
-            <w:lang w:val="fr-FR"/>
-          </w:rPr>
-          <w:t>branch</w:t>
-        </w:r>
-        <w:proofErr w:type="spellEnd"/>
-        <w:r>
-          <w:rPr>
-            <w:rStyle w:val="Hyperlink"/>
-            <w:lang w:val="fr-FR"/>
-          </w:rPr>
-          <w:t xml:space="preserve"> v3.21.6</w:t>
+          <w:t>https://gitlab.com/petsc/petsc.git --branch v3.21.6</w:t>
         </w:r>
       </w:hyperlink>
     </w:p>
@@ -1151,6 +1193,7 @@
         <w:t xml:space="preserve">Petsc-3.22 does not work with </w:t>
       </w:r>
       <w:proofErr w:type="spellStart"/>
+      <w:proofErr w:type="gramStart"/>
       <w:r>
         <w:rPr>
           <w:b/>
@@ -1164,6 +1207,7 @@
         </w:rPr>
         <w:t xml:space="preserve"> !!!</w:t>
       </w:r>
+      <w:proofErr w:type="gramEnd"/>
     </w:p>
     <w:p>
       <w:pPr>
@@ -1275,6 +1319,7 @@
         <w:t xml:space="preserve">    git config --global </w:t>
       </w:r>
       <w:proofErr w:type="spellStart"/>
+      <w:proofErr w:type="gramStart"/>
       <w:r>
         <w:rPr>
           <w:color w:val="007BB8"/>
@@ -1282,6 +1327,7 @@
         <w:t>core.autocrlf</w:t>
       </w:r>
       <w:proofErr w:type="spellEnd"/>
+      <w:proofErr w:type="gramEnd"/>
       <w:r>
         <w:rPr>
           <w:color w:val="007BB8"/>
@@ -1338,30 +1384,60 @@
         <w:rPr>
           <w:shd w:val="clear" w:color="auto" w:fill="FFFFFF"/>
         </w:rPr>
-        <w:t>In the Python scripts below, the value set for PETSC_ARCH will override what is set elsewhere (e.g., in Windows Environment Variables, or in .</w:t>
-      </w:r>
-      <w:proofErr w:type="spellStart"/>
+        <w:t xml:space="preserve">In the Python scripts below, the value set for PETSC_ARCH will override what is set elsewhere (e.g., in Windows Environment Variables, or </w:t>
+      </w:r>
+      <w:proofErr w:type="gramStart"/>
       <w:r>
         <w:rPr>
           <w:shd w:val="clear" w:color="auto" w:fill="FFFFFF"/>
         </w:rPr>
+        <w:t>in .</w:t>
+      </w:r>
+      <w:proofErr w:type="spellStart"/>
+      <w:r>
+        <w:rPr>
+          <w:shd w:val="clear" w:color="auto" w:fill="FFFFFF"/>
+        </w:rPr>
         <w:t>bashrc</w:t>
       </w:r>
       <w:proofErr w:type="spellEnd"/>
+      <w:proofErr w:type="gramEnd"/>
       <w:r>
         <w:rPr>
           <w:shd w:val="clear" w:color="auto" w:fill="FFFFFF"/>
         </w:rPr>
-        <w:t>).  One can create as many PETSC_ARCH as needed, since each configure build will create a separate directory with that name.  The user can then switch between these various PETSC_ARCH options, using either the Windows Environment Variable setting for PETSC_ARCH, or in the user’s .</w:t>
-      </w:r>
-      <w:proofErr w:type="spellStart"/>
+        <w:t>).  One can create as many PETSC_</w:t>
+      </w:r>
+      <w:proofErr w:type="gramStart"/>
       <w:r>
         <w:rPr>
           <w:shd w:val="clear" w:color="auto" w:fill="FFFFFF"/>
         </w:rPr>
+        <w:t>ARCH</w:t>
+      </w:r>
+      <w:proofErr w:type="gramEnd"/>
+      <w:r>
+        <w:rPr>
+          <w:shd w:val="clear" w:color="auto" w:fill="FFFFFF"/>
+        </w:rPr>
+        <w:t xml:space="preserve"> as needed, since each configure build will create a separate directory with that name.  The user can then switch between these various PETSC_ARCH options, using either the Windows Environment Variable setting for PETSC_ARCH, or in the </w:t>
+      </w:r>
+      <w:proofErr w:type="gramStart"/>
+      <w:r>
+        <w:rPr>
+          <w:shd w:val="clear" w:color="auto" w:fill="FFFFFF"/>
+        </w:rPr>
+        <w:t>user’s .</w:t>
+      </w:r>
+      <w:proofErr w:type="spellStart"/>
+      <w:r>
+        <w:rPr>
+          <w:shd w:val="clear" w:color="auto" w:fill="FFFFFF"/>
+        </w:rPr>
         <w:t>bashrc</w:t>
       </w:r>
       <w:proofErr w:type="spellEnd"/>
+      <w:proofErr w:type="gramEnd"/>
       <w:r>
         <w:rPr>
           <w:shd w:val="clear" w:color="auto" w:fill="FFFFFF"/>
@@ -1450,11 +1526,19 @@
           <w:color w:val="007BB8"/>
         </w:rPr>
       </w:pPr>
-      <w:r>
-        <w:rPr>
-          <w:color w:val="007BB8"/>
-        </w:rPr>
-        <w:t>./configure PETSC_ARCH=</w:t>
+      <w:proofErr w:type="gramStart"/>
+      <w:r>
+        <w:rPr>
+          <w:color w:val="007BB8"/>
+        </w:rPr>
+        <w:t>./</w:t>
+      </w:r>
+      <w:proofErr w:type="gramEnd"/>
+      <w:r>
+        <w:rPr>
+          <w:color w:val="007BB8"/>
+        </w:rPr>
+        <w:t>configure PETSC_ARCH=</w:t>
       </w:r>
       <w:proofErr w:type="spellStart"/>
       <w:r>
@@ -1683,12 +1767,20 @@
           <w:color w:val="007BB8"/>
         </w:rPr>
       </w:pPr>
+      <w:proofErr w:type="gramStart"/>
       <w:r>
         <w:rPr>
           <w:color w:val="007BB8"/>
         </w:rPr>
         <w:lastRenderedPageBreak/>
-        <w:t>./configure PETSC_ARCH=</w:t>
+        <w:t>./</w:t>
+      </w:r>
+      <w:proofErr w:type="gramEnd"/>
+      <w:r>
+        <w:rPr>
+          <w:color w:val="007BB8"/>
+        </w:rPr>
+        <w:t>configure PETSC_ARCH=</w:t>
       </w:r>
       <w:proofErr w:type="spellStart"/>
       <w:r>
@@ -1919,11 +2011,19 @@
           <w:color w:val="007BB8"/>
         </w:rPr>
       </w:pPr>
-      <w:r>
-        <w:rPr>
-          <w:color w:val="007BB8"/>
-        </w:rPr>
-        <w:t>./configure PETSC_ARCH=</w:t>
+      <w:proofErr w:type="gramStart"/>
+      <w:r>
+        <w:rPr>
+          <w:color w:val="007BB8"/>
+        </w:rPr>
+        <w:t>./</w:t>
+      </w:r>
+      <w:proofErr w:type="gramEnd"/>
+      <w:r>
+        <w:rPr>
+          <w:color w:val="007BB8"/>
+        </w:rPr>
+        <w:t>configure PETSC_ARCH=</w:t>
       </w:r>
       <w:proofErr w:type="spellStart"/>
       <w:r>
@@ -2041,7 +2141,14 @@
         <w:rPr>
           <w:color w:val="007BB8"/>
         </w:rPr>
-        <w:t>--with-mpiexec=/cygdrive/c/PROGRA~2/Intel/oneAPI/mpi/latest</w:t>
+        <w:t>--with-mpiexec=/cygdrive/c/PROGRA~</w:t>
+      </w:r>
+      <w:proofErr w:type="gramStart"/>
+      <w:r>
+        <w:rPr>
+          <w:color w:val="007BB8"/>
+        </w:rPr>
+        <w:t>2/Intel/oneAPI/mpi/latest</w:t>
       </w:r>
       <w:r>
         <w:rPr>
@@ -2061,6 +2168,7 @@
         </w:rPr>
         <w:t>/mpiexec.exe  \</w:t>
       </w:r>
+      <w:proofErr w:type="gramEnd"/>
     </w:p>
     <w:p>
       <w:pPr>
@@ -2153,7 +2261,21 @@
         <w:rPr>
           <w:color w:val="007BB8"/>
         </w:rPr>
-        <w:t>--with-shared-libraries=0 \</w:t>
+        <w:t>--with-</w:t>
+      </w:r>
+      <w:proofErr w:type="gramStart"/>
+      <w:r>
+        <w:rPr>
+          <w:color w:val="007BB8"/>
+        </w:rPr>
+        <w:t>shared-libraries</w:t>
+      </w:r>
+      <w:proofErr w:type="gramEnd"/>
+      <w:r>
+        <w:rPr>
+          <w:color w:val="007BB8"/>
+        </w:rPr>
+        <w:t>=0 \</w:t>
       </w:r>
       <w:bookmarkEnd w:id="0"/>
     </w:p>
@@ -2384,7 +2506,15 @@
         </w:rPr>
       </w:pPr>
       <w:r>
-        <w:t xml:space="preserve">which you should copy and paste to execute.  If all successful, you </w:t>
+        <w:t xml:space="preserve">which you should copy and paste to execute.  If all </w:t>
+      </w:r>
+      <w:proofErr w:type="gramStart"/>
+      <w:r>
+        <w:t>successful</w:t>
+      </w:r>
+      <w:proofErr w:type="gramEnd"/>
+      <w:r>
+        <w:t xml:space="preserve">, you </w:t>
       </w:r>
       <w:r>
         <w:t>should see:</w:t>
@@ -2670,7 +2800,15 @@
       </w:r>
       <w:proofErr w:type="spellEnd"/>
       <w:r>
-        <w:t xml:space="preserve"> using only a CYGWIN shell is similar to a building on a Linux or UNIX machine.  </w:t>
+        <w:t xml:space="preserve"> using only a CYGWIN shell is </w:t>
+      </w:r>
+      <w:proofErr w:type="gramStart"/>
+      <w:r>
+        <w:t>similar to</w:t>
+      </w:r>
+      <w:proofErr w:type="gramEnd"/>
+      <w:r>
+        <w:t xml:space="preserve"> a building on a Linux or UNIX machine.  </w:t>
       </w:r>
       <w:r>
         <w:t xml:space="preserve">Here you would use the </w:t>
@@ -2689,7 +2827,40 @@
         <w:spacing w:after="120"/>
       </w:pPr>
       <w:r>
+        <w:t xml:space="preserve">First, download </w:t>
+      </w:r>
+      <w:proofErr w:type="spellStart"/>
+      <w:r>
+        <w:t>CrunchTope</w:t>
+      </w:r>
+      <w:proofErr w:type="spellEnd"/>
+      <w:r>
+        <w:t xml:space="preserve"> from the GitHub repository:</w:t>
+      </w:r>
+    </w:p>
+    <w:p>
+      <w:pPr>
+        <w:spacing w:after="120"/>
+        <w:ind w:left="720"/>
+      </w:pPr>
+      <w:r>
         <w:lastRenderedPageBreak/>
+        <w:t xml:space="preserve">git clone </w:t>
+      </w:r>
+      <w:hyperlink r:id="rId14" w:history="1">
+        <w:r>
+          <w:rPr>
+            <w:rStyle w:val="Hyperlink"/>
+          </w:rPr>
+          <w:t>https://github.com/CISteefel/CrunchTope.git</w:t>
+        </w:r>
+      </w:hyperlink>
+    </w:p>
+    <w:p>
+      <w:pPr>
+        <w:spacing w:after="120"/>
+      </w:pPr>
+      <w:r>
         <w:t xml:space="preserve">To build </w:t>
       </w:r>
       <w:proofErr w:type="spellStart"/>
@@ -2717,7 +2888,7 @@
         <w:spacing w:after="120"/>
         <w:ind w:firstLine="720"/>
       </w:pPr>
-      <w:hyperlink r:id="rId14" w:history="1">
+      <w:hyperlink r:id="rId15" w:history="1">
         <w:r>
           <w:rPr>
             <w:rStyle w:val="Hyperlink"/>
@@ -2731,7 +2902,15 @@
         <w:spacing w:after="120"/>
       </w:pPr>
       <w:r>
-        <w:t xml:space="preserve">This way, the files that should go in the current release will be properly identified by the Project file.  However, there may be some fine-tuning of the Project Settings required, so the desired options are given below.  These correspond to what one should see when selecting the Project dropdown menu, selecting </w:t>
+        <w:t xml:space="preserve">This way, the files that should go in the current release will be properly identified by the Project file.  However, there may be some </w:t>
+      </w:r>
+      <w:proofErr w:type="gramStart"/>
+      <w:r>
+        <w:t>fine-tuning</w:t>
+      </w:r>
+      <w:proofErr w:type="gramEnd"/>
+      <w:r>
+        <w:t xml:space="preserve"> of the Project Settings required, so the desired options are given below.  These correspond to what one should see when selecting the Project dropdown menu, selecting </w:t>
       </w:r>
       <w:proofErr w:type="spellStart"/>
       <w:r>
@@ -2755,192 +2934,6 @@
             <wp:extent cx="5943600" cy="2352675"/>
             <wp:effectExtent l="0" t="0" r="0" b="9525"/>
             <wp:docPr id="7" name="Picture 7"/>
-            <wp:cNvGraphicFramePr>
-              <a:graphicFrameLocks xmlns:a="http://schemas.openxmlformats.org/drawingml/2006/main" noChangeAspect="1"/>
-            </wp:cNvGraphicFramePr>
-            <a:graphic xmlns:a="http://schemas.openxmlformats.org/drawingml/2006/main">
-              <a:graphicData uri="http://schemas.openxmlformats.org/drawingml/2006/picture">
-                <pic:pic xmlns:pic="http://schemas.openxmlformats.org/drawingml/2006/picture">
-                  <pic:nvPicPr>
-                    <pic:cNvPr id="1" name=""/>
-                    <pic:cNvPicPr/>
-                  </pic:nvPicPr>
-                  <pic:blipFill>
-                    <a:blip r:embed="rId15"/>
-                    <a:stretch>
-                      <a:fillRect/>
-                    </a:stretch>
-                  </pic:blipFill>
-                  <pic:spPr>
-                    <a:xfrm>
-                      <a:off x="0" y="0"/>
-                      <a:ext cx="5943600" cy="2352675"/>
-                    </a:xfrm>
-                    <a:prstGeom prst="rect">
-                      <a:avLst/>
-                    </a:prstGeom>
-                  </pic:spPr>
-                </pic:pic>
-              </a:graphicData>
-            </a:graphic>
-          </wp:inline>
-        </w:drawing>
-      </w:r>
-    </w:p>
-    <w:p>
-      <w:r>
-        <w:t>Right click on the down arrow all the way on the right and choose “Edit” to bring up this under “Additional Include Directories”:</w:t>
-      </w:r>
-    </w:p>
-    <w:p/>
-    <w:p>
-      <w:r>
-        <w:t>$(OUTDIR)</w:t>
-      </w:r>
-    </w:p>
-    <w:p>
-      <w:r>
-        <w:t>$(PETSC_DIR)</w:t>
-      </w:r>
-    </w:p>
-    <w:p>
-      <w:r>
-        <w:t>$(PETSC_DIR)\$(PETSC_ARCH)\lib\</w:t>
-      </w:r>
-      <w:proofErr w:type="spellStart"/>
-      <w:r>
-        <w:t>petsc</w:t>
-      </w:r>
-      <w:proofErr w:type="spellEnd"/>
-      <w:r>
-        <w:t>\conf</w:t>
-      </w:r>
-    </w:p>
-    <w:p>
-      <w:r>
-        <w:t>$(PETSC_DIR)\$(PETSC_ARCH)\include</w:t>
-      </w:r>
-    </w:p>
-    <w:p>
-      <w:r>
-        <w:t>$(PETSC_DIR)\include\</w:t>
-      </w:r>
-      <w:proofErr w:type="spellStart"/>
-      <w:r>
-        <w:t>petsc</w:t>
-      </w:r>
-      <w:proofErr w:type="spellEnd"/>
-      <w:r>
-        <w:t>\</w:t>
-      </w:r>
-      <w:proofErr w:type="spellStart"/>
-      <w:r>
-        <w:t>finclude</w:t>
-      </w:r>
-      <w:proofErr w:type="spellEnd"/>
-    </w:p>
-    <w:p>
-      <w:r>
-        <w:t>$(PETSC_DIR)\lib\</w:t>
-      </w:r>
-      <w:proofErr w:type="spellStart"/>
-      <w:r>
-        <w:t>petsc</w:t>
-      </w:r>
-      <w:proofErr w:type="spellEnd"/>
-      <w:r>
-        <w:t>\conf</w:t>
-      </w:r>
-    </w:p>
-    <w:p>
-      <w:r>
-        <w:t>$(PETSC_DIR)\include</w:t>
-      </w:r>
-    </w:p>
-    <w:p>
-      <w:r>
-        <w:t>$(PETSC_DIR)\include\</w:t>
-      </w:r>
-      <w:proofErr w:type="spellStart"/>
-      <w:r>
-        <w:t>petsc</w:t>
-      </w:r>
-      <w:proofErr w:type="spellEnd"/>
-    </w:p>
-    <w:p>
-      <w:r>
-        <w:t>$(PETSC_DIR)\include\</w:t>
-      </w:r>
-      <w:proofErr w:type="spellStart"/>
-      <w:r>
-        <w:t>petsc</w:t>
-      </w:r>
-      <w:proofErr w:type="spellEnd"/>
-      <w:r>
-        <w:t>\</w:t>
-      </w:r>
-      <w:proofErr w:type="spellStart"/>
-      <w:r>
-        <w:t>mpiuni</w:t>
-      </w:r>
-      <w:proofErr w:type="spellEnd"/>
-    </w:p>
-    <w:p>
-      <w:r>
-        <w:t>$(PETSC_DIR)\$(PETSC_ARCH)\lib</w:t>
-      </w:r>
-    </w:p>
-    <w:p>
-      <w:r>
-        <w:t>$(I_MPI_ONEAPI_ROOT)\lib\release</w:t>
-      </w:r>
-    </w:p>
-    <w:p>
-      <w:r>
-        <w:t>$(I_MPI_ONEAPI_ROOT)\include</w:t>
-      </w:r>
-    </w:p>
-    <w:p>
-      <w:r>
-        <w:t>$(ONEAPI_ROOT)\</w:t>
-      </w:r>
-      <w:proofErr w:type="spellStart"/>
-      <w:r>
-        <w:t>mkl</w:t>
-      </w:r>
-      <w:proofErr w:type="spellEnd"/>
-      <w:r>
-        <w:t>\2022.1.0\lib\intel64</w:t>
-      </w:r>
-    </w:p>
-    <w:p>
-      <w:pPr>
-        <w:spacing w:after="120"/>
-      </w:pPr>
-    </w:p>
-    <w:p>
-      <w:pPr>
-        <w:spacing w:after="120"/>
-      </w:pPr>
-      <w:r>
-        <w:t>Output file window (choose “Generate Dependencies”)</w:t>
-      </w:r>
-    </w:p>
-    <w:p>
-      <w:pPr>
-        <w:spacing w:after="120"/>
-        <w:outlineLvl w:val="0"/>
-      </w:pPr>
-      <w:r>
-        <w:rPr>
-          <w:noProof/>
-        </w:rPr>
-        <w:lastRenderedPageBreak/>
-        <w:drawing>
-          <wp:inline distT="0" distB="0" distL="0" distR="0" wp14:anchorId="722FC966" wp14:editId="2E4E3515">
-            <wp:extent cx="4575810" cy="2592471"/>
-            <wp:effectExtent l="0" t="0" r="0" b="0"/>
-            <wp:docPr id="1" name="Picture 1"/>
             <wp:cNvGraphicFramePr>
               <a:graphicFrameLocks xmlns:a="http://schemas.openxmlformats.org/drawingml/2006/main" noChangeAspect="1"/>
             </wp:cNvGraphicFramePr>
@@ -2960,7 +2953,7 @@
                   <pic:spPr>
                     <a:xfrm>
                       <a:off x="0" y="0"/>
-                      <a:ext cx="4585445" cy="2597930"/>
+                      <a:ext cx="5943600" cy="2352675"/>
                     </a:xfrm>
                     <a:prstGeom prst="rect">
                       <a:avLst/>
@@ -2974,6 +2967,215 @@
       </w:r>
     </w:p>
     <w:p>
+      <w:r>
+        <w:t>Right click on the down arrow all the way on the right and choose “Edit” to bring up this under “Additional Include Directories”:</w:t>
+      </w:r>
+    </w:p>
+    <w:p/>
+    <w:p>
+      <w:r>
+        <w:t>$(OUTDIR)</w:t>
+      </w:r>
+    </w:p>
+    <w:p>
+      <w:r>
+        <w:t>$(PETSC_DIR)</w:t>
+      </w:r>
+    </w:p>
+    <w:p>
+      <w:r>
+        <w:t>$(PETSC_</w:t>
+      </w:r>
+      <w:proofErr w:type="gramStart"/>
+      <w:r>
+        <w:t>DIR)\</w:t>
+      </w:r>
+      <w:proofErr w:type="gramEnd"/>
+      <w:r>
+        <w:t>$(PETSC_ARCH)\lib\</w:t>
+      </w:r>
+      <w:proofErr w:type="spellStart"/>
+      <w:r>
+        <w:t>petsc</w:t>
+      </w:r>
+      <w:proofErr w:type="spellEnd"/>
+      <w:r>
+        <w:t>\conf</w:t>
+      </w:r>
+    </w:p>
+    <w:p>
+      <w:r>
+        <w:t>$(PETSC_</w:t>
+      </w:r>
+      <w:proofErr w:type="gramStart"/>
+      <w:r>
+        <w:t>DIR)\</w:t>
+      </w:r>
+      <w:proofErr w:type="gramEnd"/>
+      <w:r>
+        <w:t>$(PETSC_ARCH)\include</w:t>
+      </w:r>
+    </w:p>
+    <w:p>
+      <w:r>
+        <w:t>$(PETSC_</w:t>
+      </w:r>
+      <w:proofErr w:type="gramStart"/>
+      <w:r>
+        <w:t>DIR)\include\</w:t>
+      </w:r>
+      <w:proofErr w:type="spellStart"/>
+      <w:r>
+        <w:t>petsc</w:t>
+      </w:r>
+      <w:proofErr w:type="spellEnd"/>
+      <w:r>
+        <w:t>\</w:t>
+      </w:r>
+      <w:proofErr w:type="spellStart"/>
+      <w:r>
+        <w:t>finclude</w:t>
+      </w:r>
+      <w:proofErr w:type="spellEnd"/>
+      <w:proofErr w:type="gramEnd"/>
+    </w:p>
+    <w:p>
+      <w:r>
+        <w:t>$(PETSC_</w:t>
+      </w:r>
+      <w:proofErr w:type="gramStart"/>
+      <w:r>
+        <w:t>DIR)\lib\</w:t>
+      </w:r>
+      <w:proofErr w:type="spellStart"/>
+      <w:r>
+        <w:t>petsc</w:t>
+      </w:r>
+      <w:proofErr w:type="spellEnd"/>
+      <w:r>
+        <w:t>\conf</w:t>
+      </w:r>
+      <w:proofErr w:type="gramEnd"/>
+    </w:p>
+    <w:p>
+      <w:r>
+        <w:t>$(PETSC_</w:t>
+      </w:r>
+      <w:proofErr w:type="gramStart"/>
+      <w:r>
+        <w:t>DIR)\</w:t>
+      </w:r>
+      <w:proofErr w:type="gramEnd"/>
+      <w:r>
+        <w:t>include</w:t>
+      </w:r>
+    </w:p>
+    <w:p>
+      <w:r>
+        <w:t>$(PETSC_</w:t>
+      </w:r>
+      <w:proofErr w:type="gramStart"/>
+      <w:r>
+        <w:t>DIR)\include\</w:t>
+      </w:r>
+      <w:proofErr w:type="spellStart"/>
+      <w:r>
+        <w:t>petsc</w:t>
+      </w:r>
+      <w:proofErr w:type="spellEnd"/>
+      <w:proofErr w:type="gramEnd"/>
+    </w:p>
+    <w:p>
+      <w:r>
+        <w:t>$(PETSC_</w:t>
+      </w:r>
+      <w:proofErr w:type="gramStart"/>
+      <w:r>
+        <w:t>DIR)\include\</w:t>
+      </w:r>
+      <w:proofErr w:type="spellStart"/>
+      <w:r>
+        <w:t>petsc</w:t>
+      </w:r>
+      <w:proofErr w:type="spellEnd"/>
+      <w:r>
+        <w:t>\</w:t>
+      </w:r>
+      <w:proofErr w:type="spellStart"/>
+      <w:r>
+        <w:t>mpiuni</w:t>
+      </w:r>
+      <w:proofErr w:type="spellEnd"/>
+      <w:proofErr w:type="gramEnd"/>
+    </w:p>
+    <w:p>
+      <w:r>
+        <w:t>$(PETSC_</w:t>
+      </w:r>
+      <w:proofErr w:type="gramStart"/>
+      <w:r>
+        <w:t>DIR)\</w:t>
+      </w:r>
+      <w:proofErr w:type="gramEnd"/>
+      <w:r>
+        <w:t>$(PETSC_ARCH)\lib</w:t>
+      </w:r>
+    </w:p>
+    <w:p>
+      <w:r>
+        <w:t>$(I_MPI_ONEAPI_</w:t>
+      </w:r>
+      <w:proofErr w:type="gramStart"/>
+      <w:r>
+        <w:t>ROOT)\lib\release</w:t>
+      </w:r>
+      <w:proofErr w:type="gramEnd"/>
+    </w:p>
+    <w:p>
+      <w:r>
+        <w:t>$(I_MPI_ONEAPI_</w:t>
+      </w:r>
+      <w:proofErr w:type="gramStart"/>
+      <w:r>
+        <w:t>ROOT)\</w:t>
+      </w:r>
+      <w:proofErr w:type="gramEnd"/>
+      <w:r>
+        <w:t>include</w:t>
+      </w:r>
+    </w:p>
+    <w:p>
+      <w:r>
+        <w:t>$(ONEAPI_</w:t>
+      </w:r>
+      <w:proofErr w:type="gramStart"/>
+      <w:r>
+        <w:t>ROOT)\</w:t>
+      </w:r>
+      <w:proofErr w:type="spellStart"/>
+      <w:r>
+        <w:t>mkl</w:t>
+      </w:r>
+      <w:proofErr w:type="spellEnd"/>
+      <w:r>
+        <w:t>\2022.1.0\lib\intel64</w:t>
+      </w:r>
+      <w:proofErr w:type="gramEnd"/>
+    </w:p>
+    <w:p>
+      <w:pPr>
+        <w:spacing w:after="120"/>
+      </w:pPr>
+    </w:p>
+    <w:p>
+      <w:pPr>
+        <w:spacing w:after="120"/>
+      </w:pPr>
+      <w:r>
+        <w:t>Output file window (choose “Generate Dependencies”)</w:t>
+      </w:r>
+    </w:p>
+    <w:p>
       <w:pPr>
         <w:spacing w:after="120"/>
         <w:outlineLvl w:val="0"/>
@@ -2982,11 +3184,12 @@
         <w:rPr>
           <w:noProof/>
         </w:rPr>
+        <w:lastRenderedPageBreak/>
         <w:drawing>
-          <wp:inline distT="0" distB="0" distL="0" distR="0" wp14:anchorId="0957372E" wp14:editId="71EC9D4D">
-            <wp:extent cx="4640580" cy="2712955"/>
-            <wp:effectExtent l="0" t="0" r="7620" b="0"/>
-            <wp:docPr id="4" name="Picture 4"/>
+          <wp:inline distT="0" distB="0" distL="0" distR="0" wp14:anchorId="722FC966" wp14:editId="2E4E3515">
+            <wp:extent cx="4575810" cy="2592471"/>
+            <wp:effectExtent l="0" t="0" r="0" b="0"/>
+            <wp:docPr id="1" name="Picture 1"/>
             <wp:cNvGraphicFramePr>
               <a:graphicFrameLocks xmlns:a="http://schemas.openxmlformats.org/drawingml/2006/main" noChangeAspect="1"/>
             </wp:cNvGraphicFramePr>
@@ -3006,6 +3209,52 @@
                   <pic:spPr>
                     <a:xfrm>
                       <a:off x="0" y="0"/>
+                      <a:ext cx="4585445" cy="2597930"/>
+                    </a:xfrm>
+                    <a:prstGeom prst="rect">
+                      <a:avLst/>
+                    </a:prstGeom>
+                  </pic:spPr>
+                </pic:pic>
+              </a:graphicData>
+            </a:graphic>
+          </wp:inline>
+        </w:drawing>
+      </w:r>
+    </w:p>
+    <w:p>
+      <w:pPr>
+        <w:spacing w:after="120"/>
+        <w:outlineLvl w:val="0"/>
+      </w:pPr>
+      <w:r>
+        <w:rPr>
+          <w:noProof/>
+        </w:rPr>
+        <w:drawing>
+          <wp:inline distT="0" distB="0" distL="0" distR="0" wp14:anchorId="0957372E" wp14:editId="71EC9D4D">
+            <wp:extent cx="4640580" cy="2712955"/>
+            <wp:effectExtent l="0" t="0" r="7620" b="0"/>
+            <wp:docPr id="4" name="Picture 4"/>
+            <wp:cNvGraphicFramePr>
+              <a:graphicFrameLocks xmlns:a="http://schemas.openxmlformats.org/drawingml/2006/main" noChangeAspect="1"/>
+            </wp:cNvGraphicFramePr>
+            <a:graphic xmlns:a="http://schemas.openxmlformats.org/drawingml/2006/main">
+              <a:graphicData uri="http://schemas.openxmlformats.org/drawingml/2006/picture">
+                <pic:pic xmlns:pic="http://schemas.openxmlformats.org/drawingml/2006/picture">
+                  <pic:nvPicPr>
+                    <pic:cNvPr id="1" name=""/>
+                    <pic:cNvPicPr/>
+                  </pic:nvPicPr>
+                  <pic:blipFill>
+                    <a:blip r:embed="rId18"/>
+                    <a:stretch>
+                      <a:fillRect/>
+                    </a:stretch>
+                  </pic:blipFill>
+                  <pic:spPr>
+                    <a:xfrm>
+                      <a:off x="0" y="0"/>
                       <a:ext cx="4660658" cy="2724693"/>
                     </a:xfrm>
                     <a:prstGeom prst="rect">
@@ -3051,7 +3300,7 @@
                     <pic:cNvPicPr/>
                   </pic:nvPicPr>
                   <pic:blipFill rotWithShape="1">
-                    <a:blip r:embed="rId18"/>
+                    <a:blip r:embed="rId19"/>
                     <a:srcRect r="45833" b="52992"/>
                     <a:stretch/>
                   </pic:blipFill>
@@ -3119,7 +3368,7 @@
                     <pic:cNvPicPr/>
                   </pic:nvPicPr>
                   <pic:blipFill>
-                    <a:blip r:embed="rId19"/>
+                    <a:blip r:embed="rId20"/>
                     <a:stretch>
                       <a:fillRect/>
                     </a:stretch>
@@ -3173,109 +3422,6 @@
             <wp:extent cx="5943600" cy="2376805"/>
             <wp:effectExtent l="0" t="0" r="0" b="4445"/>
             <wp:docPr id="10" name="Picture 10"/>
-            <wp:cNvGraphicFramePr>
-              <a:graphicFrameLocks xmlns:a="http://schemas.openxmlformats.org/drawingml/2006/main" noChangeAspect="1"/>
-            </wp:cNvGraphicFramePr>
-            <a:graphic xmlns:a="http://schemas.openxmlformats.org/drawingml/2006/main">
-              <a:graphicData uri="http://schemas.openxmlformats.org/drawingml/2006/picture">
-                <pic:pic xmlns:pic="http://schemas.openxmlformats.org/drawingml/2006/picture">
-                  <pic:nvPicPr>
-                    <pic:cNvPr id="1" name=""/>
-                    <pic:cNvPicPr/>
-                  </pic:nvPicPr>
-                  <pic:blipFill>
-                    <a:blip r:embed="rId20"/>
-                    <a:stretch>
-                      <a:fillRect/>
-                    </a:stretch>
-                  </pic:blipFill>
-                  <pic:spPr>
-                    <a:xfrm>
-                      <a:off x="0" y="0"/>
-                      <a:ext cx="5943600" cy="2376805"/>
-                    </a:xfrm>
-                    <a:prstGeom prst="rect">
-                      <a:avLst/>
-                    </a:prstGeom>
-                  </pic:spPr>
-                </pic:pic>
-              </a:graphicData>
-            </a:graphic>
-          </wp:inline>
-        </w:drawing>
-      </w:r>
-    </w:p>
-    <w:p>
-      <w:pPr>
-        <w:spacing w:after="120"/>
-      </w:pPr>
-    </w:p>
-    <w:p>
-      <w:pPr>
-        <w:spacing w:after="120"/>
-      </w:pPr>
-      <w:r>
-        <w:t xml:space="preserve">And </w:t>
-      </w:r>
-      <w:r>
-        <w:t xml:space="preserve">  right-click  on  “Additional Include Directories”</w:t>
-      </w:r>
-    </w:p>
-    <w:p>
-      <w:r>
-        <w:t>$(PETSC_DIR)\$(PETSC_ARCH)\lib</w:t>
-      </w:r>
-    </w:p>
-    <w:p>
-      <w:r>
-        <w:t>$(I_MPI_ONEAPI_ROOT)\lib\release</w:t>
-      </w:r>
-    </w:p>
-    <w:p>
-      <w:r>
-        <w:t>$(I_MPI_ONEAPI_ROOT)\include</w:t>
-      </w:r>
-    </w:p>
-    <w:p>
-      <w:r>
-        <w:t>$(ONEAPI_ROOT)\</w:t>
-      </w:r>
-      <w:proofErr w:type="spellStart"/>
-      <w:r>
-        <w:t>mkl</w:t>
-      </w:r>
-      <w:proofErr w:type="spellEnd"/>
-      <w:r>
-        <w:t>\2022.1.0\lib\intel64</w:t>
-      </w:r>
-    </w:p>
-    <w:p>
-      <w:pPr>
-        <w:spacing w:after="120"/>
-      </w:pPr>
-    </w:p>
-    <w:p>
-      <w:pPr>
-        <w:spacing w:after="120"/>
-      </w:pPr>
-      <w:r>
-        <w:lastRenderedPageBreak/>
-        <w:t>And then “Input”</w:t>
-      </w:r>
-    </w:p>
-    <w:p>
-      <w:pPr>
-        <w:spacing w:after="120"/>
-      </w:pPr>
-      <w:r>
-        <w:rPr>
-          <w:noProof/>
-        </w:rPr>
-        <w:drawing>
-          <wp:inline distT="0" distB="0" distL="0" distR="0" wp14:anchorId="596E83F1" wp14:editId="7FC8A457">
-            <wp:extent cx="5943600" cy="2407920"/>
-            <wp:effectExtent l="0" t="0" r="0" b="0"/>
-            <wp:docPr id="11" name="Picture 11"/>
             <wp:cNvGraphicFramePr>
               <a:graphicFrameLocks xmlns:a="http://schemas.openxmlformats.org/drawingml/2006/main" noChangeAspect="1"/>
             </wp:cNvGraphicFramePr>
@@ -3295,6 +3441,143 @@
                   <pic:spPr>
                     <a:xfrm>
                       <a:off x="0" y="0"/>
+                      <a:ext cx="5943600" cy="2376805"/>
+                    </a:xfrm>
+                    <a:prstGeom prst="rect">
+                      <a:avLst/>
+                    </a:prstGeom>
+                  </pic:spPr>
+                </pic:pic>
+              </a:graphicData>
+            </a:graphic>
+          </wp:inline>
+        </w:drawing>
+      </w:r>
+    </w:p>
+    <w:p>
+      <w:pPr>
+        <w:spacing w:after="120"/>
+      </w:pPr>
+    </w:p>
+    <w:p>
+      <w:pPr>
+        <w:spacing w:after="120"/>
+      </w:pPr>
+      <w:r>
+        <w:t xml:space="preserve">And </w:t>
+      </w:r>
+      <w:r>
+        <w:t xml:space="preserve">  right-</w:t>
+      </w:r>
+      <w:proofErr w:type="gramStart"/>
+      <w:r>
+        <w:t>click  on</w:t>
+      </w:r>
+      <w:proofErr w:type="gramEnd"/>
+      <w:r>
+        <w:t xml:space="preserve">  “Additional Include Directories”</w:t>
+      </w:r>
+    </w:p>
+    <w:p>
+      <w:r>
+        <w:t>$(PETSC_</w:t>
+      </w:r>
+      <w:proofErr w:type="gramStart"/>
+      <w:r>
+        <w:t>DIR)\</w:t>
+      </w:r>
+      <w:proofErr w:type="gramEnd"/>
+      <w:r>
+        <w:t>$(PETSC_ARCH)\lib</w:t>
+      </w:r>
+    </w:p>
+    <w:p>
+      <w:r>
+        <w:t>$(I_MPI_ONEAPI_</w:t>
+      </w:r>
+      <w:proofErr w:type="gramStart"/>
+      <w:r>
+        <w:t>ROOT)\lib\release</w:t>
+      </w:r>
+      <w:proofErr w:type="gramEnd"/>
+    </w:p>
+    <w:p>
+      <w:r>
+        <w:t>$(I_MPI_ONEAPI_</w:t>
+      </w:r>
+      <w:proofErr w:type="gramStart"/>
+      <w:r>
+        <w:t>ROOT)\</w:t>
+      </w:r>
+      <w:proofErr w:type="gramEnd"/>
+      <w:r>
+        <w:t>include</w:t>
+      </w:r>
+    </w:p>
+    <w:p>
+      <w:r>
+        <w:t>$(ONEAPI_</w:t>
+      </w:r>
+      <w:proofErr w:type="gramStart"/>
+      <w:r>
+        <w:t>ROOT)\</w:t>
+      </w:r>
+      <w:proofErr w:type="spellStart"/>
+      <w:r>
+        <w:t>mkl</w:t>
+      </w:r>
+      <w:proofErr w:type="spellEnd"/>
+      <w:r>
+        <w:t>\2022.1.0\lib\intel64</w:t>
+      </w:r>
+      <w:proofErr w:type="gramEnd"/>
+    </w:p>
+    <w:p>
+      <w:pPr>
+        <w:spacing w:after="120"/>
+      </w:pPr>
+    </w:p>
+    <w:p>
+      <w:pPr>
+        <w:spacing w:after="120"/>
+      </w:pPr>
+      <w:r>
+        <w:lastRenderedPageBreak/>
+        <w:t>And then “Input”</w:t>
+      </w:r>
+    </w:p>
+    <w:p>
+      <w:pPr>
+        <w:spacing w:after="120"/>
+      </w:pPr>
+      <w:r>
+        <w:rPr>
+          <w:noProof/>
+        </w:rPr>
+        <w:drawing>
+          <wp:inline distT="0" distB="0" distL="0" distR="0" wp14:anchorId="596E83F1" wp14:editId="7FC8A457">
+            <wp:extent cx="5943600" cy="2407920"/>
+            <wp:effectExtent l="0" t="0" r="0" b="0"/>
+            <wp:docPr id="11" name="Picture 11"/>
+            <wp:cNvGraphicFramePr>
+              <a:graphicFrameLocks xmlns:a="http://schemas.openxmlformats.org/drawingml/2006/main" noChangeAspect="1"/>
+            </wp:cNvGraphicFramePr>
+            <a:graphic xmlns:a="http://schemas.openxmlformats.org/drawingml/2006/main">
+              <a:graphicData uri="http://schemas.openxmlformats.org/drawingml/2006/picture">
+                <pic:pic xmlns:pic="http://schemas.openxmlformats.org/drawingml/2006/picture">
+                  <pic:nvPicPr>
+                    <pic:cNvPr id="1" name=""/>
+                    <pic:cNvPicPr/>
+                  </pic:nvPicPr>
+                  <pic:blipFill>
+                    <a:blip r:embed="rId22"/>
+                    <a:stretch>
+                      <a:fillRect/>
+                    </a:stretch>
+                  </pic:blipFill>
+                  <pic:spPr>
+                    <a:xfrm>
+                      <a:off x="0" y="0"/>
                       <a:ext cx="5943600" cy="2407920"/>
                     </a:xfrm>
                     <a:prstGeom prst="rect">
@@ -3348,7 +3631,7 @@
                     <pic:cNvPicPr/>
                   </pic:nvPicPr>
                   <pic:blipFill rotWithShape="1">
-                    <a:blip r:embed="rId22"/>
+                    <a:blip r:embed="rId23"/>
                     <a:srcRect r="45994" b="47294"/>
                     <a:stretch/>
                   </pic:blipFill>
@@ -3417,7 +3700,7 @@
                     <pic:cNvPicPr/>
                   </pic:nvPicPr>
                   <pic:blipFill rotWithShape="1">
-                    <a:blip r:embed="rId23"/>
+                    <a:blip r:embed="rId24"/>
                     <a:srcRect r="46955" b="47863"/>
                     <a:stretch/>
                   </pic:blipFill>
@@ -3455,7 +3738,15 @@
     </w:p>
     <w:p>
       <w:r>
-        <w:t>$(PETSC_DIR)\$(PETSC_ARCH)\lib</w:t>
+        <w:t>$(PETSC_</w:t>
+      </w:r>
+      <w:proofErr w:type="gramStart"/>
+      <w:r>
+        <w:t>DIR)\</w:t>
+      </w:r>
+      <w:proofErr w:type="gramEnd"/>
+      <w:r>
+        <w:t>$(PETSC_ARCH)\lib</w:t>
       </w:r>
     </w:p>
     <w:p>
@@ -3498,7 +3789,7 @@
                     <pic:cNvPicPr/>
                   </pic:nvPicPr>
                   <pic:blipFill rotWithShape="1">
-                    <a:blip r:embed="rId24"/>
+                    <a:blip r:embed="rId25"/>
                     <a:srcRect r="50801" b="47863"/>
                     <a:stretch/>
                   </pic:blipFill>
@@ -3587,7 +3878,23 @@
         <w:spacing w:after="120"/>
       </w:pPr>
       <w:r>
-        <w:t>Previously it was necessary to purchase Intel C++ and Fortran compilers, but now all of this available free of charge thanks to Intel.</w:t>
+        <w:t xml:space="preserve">Previously it was necessary to purchase Intel C++ and Fortran compilers, but now </w:t>
+      </w:r>
+      <w:proofErr w:type="gramStart"/>
+      <w:r>
+        <w:t>all of</w:t>
+      </w:r>
+      <w:proofErr w:type="gramEnd"/>
+      <w:r>
+        <w:t xml:space="preserve"> this </w:t>
+      </w:r>
+      <w:proofErr w:type="gramStart"/>
+      <w:r>
+        <w:t>available</w:t>
+      </w:r>
+      <w:proofErr w:type="gramEnd"/>
+      <w:r>
+        <w:t xml:space="preserve"> free of charge thanks to Intel.</w:t>
       </w:r>
     </w:p>
     <w:p>
@@ -3617,7 +3924,7 @@
         <w:spacing w:after="120"/>
         <w:ind w:firstLine="720"/>
       </w:pPr>
-      <w:hyperlink r:id="rId25" w:history="1">
+      <w:hyperlink r:id="rId26" w:history="1">
         <w:r>
           <w:rPr>
             <w:rStyle w:val="Hyperlink"/>
@@ -3631,7 +3938,15 @@
         <w:spacing w:after="120"/>
       </w:pPr>
       <w:r>
-        <w:t>Then follow this with installs of (in sequence):</w:t>
+        <w:t xml:space="preserve">Then follow this with </w:t>
+      </w:r>
+      <w:proofErr w:type="gramStart"/>
+      <w:r>
+        <w:t>installs</w:t>
+      </w:r>
+      <w:proofErr w:type="gramEnd"/>
+      <w:r>
+        <w:t xml:space="preserve"> of (in sequence):</w:t>
       </w:r>
     </w:p>
     <w:p>
@@ -3639,7 +3954,7 @@
         <w:spacing w:after="120"/>
         <w:ind w:firstLine="720"/>
       </w:pPr>
-      <w:hyperlink r:id="rId26" w:anchor="base-kit" w:history="1">
+      <w:hyperlink r:id="rId27" w:anchor="base-kit" w:history="1">
         <w:r>
           <w:rPr>
             <w:rStyle w:val="Hyperlink"/>
@@ -3667,7 +3982,7 @@
         <w:spacing w:after="120"/>
         <w:ind w:firstLine="720"/>
       </w:pPr>
-      <w:hyperlink r:id="rId27" w:history="1">
+      <w:hyperlink r:id="rId28" w:history="1">
         <w:r>
           <w:rPr>
             <w:rStyle w:val="Hyperlink"/>

</xml_diff>